<commit_message>
Final project - KMean
</commit_message>
<xml_diff>
--- a/Predictive-Modelling/Final-Project/Predictive_Modeling_final_project.docx
+++ b/Predictive-Modelling/Final-Project/Predictive_Modeling_final_project.docx
@@ -40883,10 +40883,4797 @@
     </w:p>
     <w:p>
       <w:pPr>
+        <w:pStyle w:val="SourceCode"/>
+      </w:pPr>
+      <w:r>
+        <w:rPr>
+          <w:rStyle w:val="NormalTok"/>
+        </w:rPr>
+        <w:t xml:space="preserve">pr.out</w:t>
+      </w:r>
+      <w:r>
+        <w:rPr>
+          <w:rStyle w:val="OperatorTok"/>
+        </w:rPr>
+        <w:t xml:space="preserve">$</w:t>
+      </w:r>
+      <w:r>
+        <w:rPr>
+          <w:rStyle w:val="NormalTok"/>
+        </w:rPr>
+        <w:t xml:space="preserve">rotation[</w:t>
+      </w:r>
+      <w:r>
+        <w:rPr>
+          <w:rStyle w:val="DecValTok"/>
+        </w:rPr>
+        <w:t xml:space="preserve">1</w:t>
+      </w:r>
+      <w:r>
+        <w:rPr>
+          <w:rStyle w:val="OperatorTok"/>
+        </w:rPr>
+        <w:t xml:space="preserve">:</w:t>
+      </w:r>
+      <w:r>
+        <w:rPr>
+          <w:rStyle w:val="DecValTok"/>
+        </w:rPr>
+        <w:t xml:space="preserve">21</w:t>
+      </w:r>
+      <w:r>
+        <w:rPr>
+          <w:rStyle w:val="NormalTok"/>
+        </w:rPr>
+        <w:t xml:space="preserve">,</w:t>
+      </w:r>
+      <w:r>
+        <w:rPr>
+          <w:rStyle w:val="DecValTok"/>
+        </w:rPr>
+        <w:t xml:space="preserve">1</w:t>
+      </w:r>
+      <w:r>
+        <w:rPr>
+          <w:rStyle w:val="OperatorTok"/>
+        </w:rPr>
+        <w:t xml:space="preserve">:</w:t>
+      </w:r>
+      <w:r>
+        <w:rPr>
+          <w:rStyle w:val="DecValTok"/>
+        </w:rPr>
+        <w:t xml:space="preserve">5</w:t>
+      </w:r>
+      <w:r>
+        <w:rPr>
+          <w:rStyle w:val="NormalTok"/>
+        </w:rPr>
+        <w:t xml:space="preserve">]</w:t>
+      </w:r>
+    </w:p>
+    <w:p>
+      <w:pPr>
+        <w:pStyle w:val="SourceCode"/>
+      </w:pPr>
+      <w:r>
+        <w:rPr>
+          <w:rStyle w:val="VerbatimChar"/>
+        </w:rPr>
+        <w:t xml:space="preserve">##                               PC1         PC2         PC3          PC4</w:t>
+      </w:r>
+      <w:r>
+        <w:br w:type="textWrapping"/>
+      </w:r>
+      <w:r>
+        <w:rPr>
+          <w:rStyle w:val="VerbatimChar"/>
+        </w:rPr>
+        <w:t xml:space="preserve">## loan_amnt             0.394465813 -0.19110746  0.09870499 -0.004509554</w:t>
+      </w:r>
+      <w:r>
+        <w:br w:type="textWrapping"/>
+      </w:r>
+      <w:r>
+        <w:rPr>
+          <w:rStyle w:val="VerbatimChar"/>
+        </w:rPr>
+        <w:t xml:space="preserve">## term                  0.169586844 -0.18067548 -0.09403278  0.155898068</w:t>
+      </w:r>
+      <w:r>
+        <w:br w:type="textWrapping"/>
+      </w:r>
+      <w:r>
+        <w:rPr>
+          <w:rStyle w:val="VerbatimChar"/>
+        </w:rPr>
+        <w:t xml:space="preserve">## int_rate              0.023748747 -0.22889874 -0.45963748  0.019894863</w:t>
+      </w:r>
+      <w:r>
+        <w:br w:type="textWrapping"/>
+      </w:r>
+      <w:r>
+        <w:rPr>
+          <w:rStyle w:val="VerbatimChar"/>
+        </w:rPr>
+        <w:t xml:space="preserve">## installment           0.368870166 -0.17837697  0.06975950 -0.044164271</w:t>
+      </w:r>
+      <w:r>
+        <w:br w:type="textWrapping"/>
+      </w:r>
+      <w:r>
+        <w:rPr>
+          <w:rStyle w:val="VerbatimChar"/>
+        </w:rPr>
+        <w:t xml:space="preserve">## home_ownership       -0.121619210 -0.19854844 -0.08390862  0.131895655</w:t>
+      </w:r>
+      <w:r>
+        <w:br w:type="textWrapping"/>
+      </w:r>
+      <w:r>
+        <w:rPr>
+          <w:rStyle w:val="VerbatimChar"/>
+        </w:rPr>
+        <w:t xml:space="preserve">## annual_inc            0.185309798  0.15415446  0.07355352 -0.554133417</w:t>
+      </w:r>
+      <w:r>
+        <w:br w:type="textWrapping"/>
+      </w:r>
+      <w:r>
+        <w:rPr>
+          <w:rStyle w:val="VerbatimChar"/>
+        </w:rPr>
+        <w:t xml:space="preserve">## dti                   0.069797429  0.05139154 -0.17783033  0.402845774</w:t>
+      </w:r>
+      <w:r>
+        <w:br w:type="textWrapping"/>
+      </w:r>
+      <w:r>
+        <w:rPr>
+          <w:rStyle w:val="VerbatimChar"/>
+        </w:rPr>
+        <w:t xml:space="preserve">## delinq_2yrs          -0.001486556  0.01715251 -0.15535566 -0.280728107</w:t>
+      </w:r>
+      <w:r>
+        <w:br w:type="textWrapping"/>
+      </w:r>
+      <w:r>
+        <w:rPr>
+          <w:rStyle w:val="VerbatimChar"/>
+        </w:rPr>
+        <w:t xml:space="preserve">## fico_range_high       0.013789323  0.12413325  0.48322556  0.200956754</w:t>
+      </w:r>
+      <w:r>
+        <w:br w:type="textWrapping"/>
+      </w:r>
+      <w:r>
+        <w:rPr>
+          <w:rStyle w:val="VerbatimChar"/>
+        </w:rPr>
+        <w:t xml:space="preserve">## inq_last_6mths        0.049616070  0.12225326 -0.18751761 -0.038380979</w:t>
+      </w:r>
+      <w:r>
+        <w:br w:type="textWrapping"/>
+      </w:r>
+      <w:r>
+        <w:rPr>
+          <w:rStyle w:val="VerbatimChar"/>
+        </w:rPr>
+        <w:t xml:space="preserve">## open_acc              0.207773963  0.36725572 -0.20657466  0.242332361</w:t>
+      </w:r>
+      <w:r>
+        <w:br w:type="textWrapping"/>
+      </w:r>
+      <w:r>
+        <w:rPr>
+          <w:rStyle w:val="VerbatimChar"/>
+        </w:rPr>
+        <w:t xml:space="preserve">## revol_bal             0.223288514  0.19061763  0.03135348 -0.166966286</w:t>
+      </w:r>
+      <w:r>
+        <w:br w:type="textWrapping"/>
+      </w:r>
+      <w:r>
+        <w:rPr>
+          <w:rStyle w:val="VerbatimChar"/>
+        </w:rPr>
+        <w:t xml:space="preserve">## total_acc             0.223754310  0.39926982 -0.16477034  0.180119578</w:t>
+      </w:r>
+      <w:r>
+        <w:br w:type="textWrapping"/>
+      </w:r>
+      <w:r>
+        <w:rPr>
+          <w:rStyle w:val="VerbatimChar"/>
+        </w:rPr>
+        <w:t xml:space="preserve">## out_prncp             0.365196509 -0.20962834  0.08511054  0.062989023</w:t>
+      </w:r>
+      <w:r>
+        <w:br w:type="textWrapping"/>
+      </w:r>
+      <w:r>
+        <w:rPr>
+          <w:rStyle w:val="VerbatimChar"/>
+        </w:rPr>
+        <w:t xml:space="preserve">## out_prncp_inv         0.365209356 -0.20958999  0.08510523  0.063016531</w:t>
+      </w:r>
+      <w:r>
+        <w:br w:type="textWrapping"/>
+      </w:r>
+      <w:r>
+        <w:rPr>
+          <w:rStyle w:val="VerbatimChar"/>
+        </w:rPr>
+        <w:t xml:space="preserve">## total_pymnt           0.170274851 -0.05245716  0.03080631 -0.079623912</w:t>
+      </w:r>
+      <w:r>
+        <w:br w:type="textWrapping"/>
+      </w:r>
+      <w:r>
+        <w:rPr>
+          <w:rStyle w:val="VerbatimChar"/>
+        </w:rPr>
+        <w:t xml:space="preserve">## total_rec_int         0.300691805 -0.27564465 -0.14596656  0.053925673</w:t>
+      </w:r>
+      <w:r>
+        <w:br w:type="textWrapping"/>
+      </w:r>
+      <w:r>
+        <w:rPr>
+          <w:rStyle w:val="VerbatimChar"/>
+        </w:rPr>
+        <w:t xml:space="preserve">## last_fico_range_high  0.042918468  0.08114876  0.47907005  0.259906399</w:t>
+      </w:r>
+      <w:r>
+        <w:br w:type="textWrapping"/>
+      </w:r>
+      <w:r>
+        <w:rPr>
+          <w:rStyle w:val="VerbatimChar"/>
+        </w:rPr>
+        <w:t xml:space="preserve">## inq_last_12m          0.086243859  0.13113062 -0.21324360 -0.182241549</w:t>
+      </w:r>
+      <w:r>
+        <w:br w:type="textWrapping"/>
+      </w:r>
+      <w:r>
+        <w:rPr>
+          <w:rStyle w:val="VerbatimChar"/>
+        </w:rPr>
+        <w:t xml:space="preserve">## tot_hi_cred_lim       0.214609115  0.27457513  0.14448261 -0.281285466</w:t>
+      </w:r>
+      <w:r>
+        <w:br w:type="textWrapping"/>
+      </w:r>
+      <w:r>
+        <w:rPr>
+          <w:rStyle w:val="VerbatimChar"/>
+        </w:rPr>
+        <w:t xml:space="preserve">## num_rev_accts         0.194331640  0.39209973 -0.15811086  0.223163398</w:t>
+      </w:r>
+      <w:r>
+        <w:br w:type="textWrapping"/>
+      </w:r>
+      <w:r>
+        <w:rPr>
+          <w:rStyle w:val="VerbatimChar"/>
+        </w:rPr>
+        <w:t xml:space="preserve">##                                PC5</w:t>
+      </w:r>
+      <w:r>
+        <w:br w:type="textWrapping"/>
+      </w:r>
+      <w:r>
+        <w:rPr>
+          <w:rStyle w:val="VerbatimChar"/>
+        </w:rPr>
+        <w:t xml:space="preserve">## loan_amnt            -1.568299e-01</w:t>
+      </w:r>
+      <w:r>
+        <w:br w:type="textWrapping"/>
+      </w:r>
+      <w:r>
+        <w:rPr>
+          <w:rStyle w:val="VerbatimChar"/>
+        </w:rPr>
+        <w:t xml:space="preserve">## term                  3.316692e-01</w:t>
+      </w:r>
+      <w:r>
+        <w:br w:type="textWrapping"/>
+      </w:r>
+      <w:r>
+        <w:rPr>
+          <w:rStyle w:val="VerbatimChar"/>
+        </w:rPr>
+        <w:t xml:space="preserve">## int_rate              1.672539e-01</w:t>
+      </w:r>
+      <w:r>
+        <w:br w:type="textWrapping"/>
+      </w:r>
+      <w:r>
+        <w:rPr>
+          <w:rStyle w:val="VerbatimChar"/>
+        </w:rPr>
+        <w:t xml:space="preserve">## installment          -2.607778e-01</w:t>
+      </w:r>
+      <w:r>
+        <w:br w:type="textWrapping"/>
+      </w:r>
+      <w:r>
+        <w:rPr>
+          <w:rStyle w:val="VerbatimChar"/>
+        </w:rPr>
+        <w:t xml:space="preserve">## home_ownership       -3.284474e-01</w:t>
+      </w:r>
+      <w:r>
+        <w:br w:type="textWrapping"/>
+      </w:r>
+      <w:r>
+        <w:rPr>
+          <w:rStyle w:val="VerbatimChar"/>
+        </w:rPr>
+        <w:t xml:space="preserve">## annual_inc            3.742349e-02</w:t>
+      </w:r>
+      <w:r>
+        <w:br w:type="textWrapping"/>
+      </w:r>
+      <w:r>
+        <w:rPr>
+          <w:rStyle w:val="VerbatimChar"/>
+        </w:rPr>
+        <w:t xml:space="preserve">## dti                   8.112948e-02</w:t>
+      </w:r>
+      <w:r>
+        <w:br w:type="textWrapping"/>
+      </w:r>
+      <w:r>
+        <w:rPr>
+          <w:rStyle w:val="VerbatimChar"/>
+        </w:rPr>
+        <w:t xml:space="preserve">## delinq_2yrs           1.116137e-01</w:t>
+      </w:r>
+      <w:r>
+        <w:br w:type="textWrapping"/>
+      </w:r>
+      <w:r>
+        <w:rPr>
+          <w:rStyle w:val="VerbatimChar"/>
+        </w:rPr>
+        <w:t xml:space="preserve">## fico_range_high      -3.583976e-02</w:t>
+      </w:r>
+      <w:r>
+        <w:br w:type="textWrapping"/>
+      </w:r>
+      <w:r>
+        <w:rPr>
+          <w:rStyle w:val="VerbatimChar"/>
+        </w:rPr>
+        <w:t xml:space="preserve">## inq_last_6mths       -2.728005e-01</w:t>
+      </w:r>
+      <w:r>
+        <w:br w:type="textWrapping"/>
+      </w:r>
+      <w:r>
+        <w:rPr>
+          <w:rStyle w:val="VerbatimChar"/>
+        </w:rPr>
+        <w:t xml:space="preserve">## open_acc             -4.871253e-02</w:t>
+      </w:r>
+      <w:r>
+        <w:br w:type="textWrapping"/>
+      </w:r>
+      <w:r>
+        <w:rPr>
+          <w:rStyle w:val="VerbatimChar"/>
+        </w:rPr>
+        <w:t xml:space="preserve">## revol_bal             1.482465e-01</w:t>
+      </w:r>
+      <w:r>
+        <w:br w:type="textWrapping"/>
+      </w:r>
+      <w:r>
+        <w:rPr>
+          <w:rStyle w:val="VerbatimChar"/>
+        </w:rPr>
+        <w:t xml:space="preserve">## total_acc            -5.916006e-05</w:t>
+      </w:r>
+      <w:r>
+        <w:br w:type="textWrapping"/>
+      </w:r>
+      <w:r>
+        <w:rPr>
+          <w:rStyle w:val="VerbatimChar"/>
+        </w:rPr>
+        <w:t xml:space="preserve">## out_prncp             1.755227e-01</w:t>
+      </w:r>
+      <w:r>
+        <w:br w:type="textWrapping"/>
+      </w:r>
+      <w:r>
+        <w:rPr>
+          <w:rStyle w:val="VerbatimChar"/>
+        </w:rPr>
+        <w:t xml:space="preserve">## out_prncp_inv         1.756784e-01</w:t>
+      </w:r>
+      <w:r>
+        <w:br w:type="textWrapping"/>
+      </w:r>
+      <w:r>
+        <w:rPr>
+          <w:rStyle w:val="VerbatimChar"/>
+        </w:rPr>
+        <w:t xml:space="preserve">## total_pymnt          -5.809642e-01</w:t>
+      </w:r>
+      <w:r>
+        <w:br w:type="textWrapping"/>
+      </w:r>
+      <w:r>
+        <w:rPr>
+          <w:rStyle w:val="VerbatimChar"/>
+        </w:rPr>
+        <w:t xml:space="preserve">## total_rec_int        -2.959496e-02</w:t>
+      </w:r>
+      <w:r>
+        <w:br w:type="textWrapping"/>
+      </w:r>
+      <w:r>
+        <w:rPr>
+          <w:rStyle w:val="VerbatimChar"/>
+        </w:rPr>
+        <w:t xml:space="preserve">## last_fico_range_high -4.875369e-02</w:t>
+      </w:r>
+      <w:r>
+        <w:br w:type="textWrapping"/>
+      </w:r>
+      <w:r>
+        <w:rPr>
+          <w:rStyle w:val="VerbatimChar"/>
+        </w:rPr>
+        <w:t xml:space="preserve">## inq_last_12m         -2.826352e-01</w:t>
+      </w:r>
+      <w:r>
+        <w:br w:type="textWrapping"/>
+      </w:r>
+      <w:r>
+        <w:rPr>
+          <w:rStyle w:val="VerbatimChar"/>
+        </w:rPr>
+        <w:t xml:space="preserve">## tot_hi_cred_lim       2.382708e-01</w:t>
+      </w:r>
+      <w:r>
+        <w:br w:type="textWrapping"/>
+      </w:r>
+      <w:r>
+        <w:rPr>
+          <w:rStyle w:val="VerbatimChar"/>
+        </w:rPr>
+        <w:t xml:space="preserve">## num_rev_accts        -4.415561e-02</w:t>
+      </w:r>
+    </w:p>
+    <w:p>
+      <w:pPr>
+        <w:pStyle w:val="SourceCode"/>
+      </w:pPr>
+      <w:r>
+        <w:rPr>
+          <w:rStyle w:val="KeywordTok"/>
+        </w:rPr>
+        <w:t xml:space="preserve">write.csv</w:t>
+      </w:r>
+      <w:r>
+        <w:rPr>
+          <w:rStyle w:val="NormalTok"/>
+        </w:rPr>
+        <w:t xml:space="preserve">(pr.out</w:t>
+      </w:r>
+      <w:r>
+        <w:rPr>
+          <w:rStyle w:val="OperatorTok"/>
+        </w:rPr>
+        <w:t xml:space="preserve">$</w:t>
+      </w:r>
+      <w:r>
+        <w:rPr>
+          <w:rStyle w:val="NormalTok"/>
+        </w:rPr>
+        <w:t xml:space="preserve">rotation[</w:t>
+      </w:r>
+      <w:r>
+        <w:rPr>
+          <w:rStyle w:val="DecValTok"/>
+        </w:rPr>
+        <w:t xml:space="preserve">1</w:t>
+      </w:r>
+      <w:r>
+        <w:rPr>
+          <w:rStyle w:val="OperatorTok"/>
+        </w:rPr>
+        <w:t xml:space="preserve">:</w:t>
+      </w:r>
+      <w:r>
+        <w:rPr>
+          <w:rStyle w:val="DecValTok"/>
+        </w:rPr>
+        <w:t xml:space="preserve">21</w:t>
+      </w:r>
+      <w:r>
+        <w:rPr>
+          <w:rStyle w:val="NormalTok"/>
+        </w:rPr>
+        <w:t xml:space="preserve">,</w:t>
+      </w:r>
+      <w:r>
+        <w:rPr>
+          <w:rStyle w:val="DecValTok"/>
+        </w:rPr>
+        <w:t xml:space="preserve">1</w:t>
+      </w:r>
+      <w:r>
+        <w:rPr>
+          <w:rStyle w:val="OperatorTok"/>
+        </w:rPr>
+        <w:t xml:space="preserve">:</w:t>
+      </w:r>
+      <w:r>
+        <w:rPr>
+          <w:rStyle w:val="DecValTok"/>
+        </w:rPr>
+        <w:t xml:space="preserve">5</w:t>
+      </w:r>
+      <w:r>
+        <w:rPr>
+          <w:rStyle w:val="NormalTok"/>
+        </w:rPr>
+        <w:t xml:space="preserve">], </w:t>
+      </w:r>
+      <w:r>
+        <w:rPr>
+          <w:rStyle w:val="DataTypeTok"/>
+        </w:rPr>
+        <w:t xml:space="preserve">file =</w:t>
+      </w:r>
+      <w:r>
+        <w:rPr>
+          <w:rStyle w:val="NormalTok"/>
+        </w:rPr>
+        <w:t xml:space="preserve"> </w:t>
+      </w:r>
+      <w:r>
+        <w:rPr>
+          <w:rStyle w:val="StringTok"/>
+        </w:rPr>
+        <w:t xml:space="preserve">"data/pca_output.csv"</w:t>
+      </w:r>
+      <w:r>
+        <w:rPr>
+          <w:rStyle w:val="NormalTok"/>
+        </w:rPr>
+        <w:t xml:space="preserve">, </w:t>
+      </w:r>
+      <w:r>
+        <w:rPr>
+          <w:rStyle w:val="DataTypeTok"/>
+        </w:rPr>
+        <w:t xml:space="preserve">row.names=</w:t>
+      </w:r>
+      <w:r>
+        <w:rPr>
+          <w:rStyle w:val="OtherTok"/>
+        </w:rPr>
+        <w:t xml:space="preserve">FALSE</w:t>
+      </w:r>
+      <w:r>
+        <w:rPr>
+          <w:rStyle w:val="NormalTok"/>
+        </w:rPr>
+        <w:t xml:space="preserve">)</w:t>
+      </w:r>
+    </w:p>
+    <w:p>
+      <w:pPr>
         <w:pStyle w:val="FirstParagraph"/>
       </w:pPr>
       <w:r>
-        <w:t xml:space="preserve">PCA does not bring in much value. Very dimension were identified with PCA.</w:t>
+        <w:t xml:space="preserve">Based on the weights of variables across 5 components, here are the composition of variables across five components, in each of these componenets varibales listed below are correlated with each other</w:t>
+      </w:r>
+    </w:p>
+    <w:p>
+      <w:pPr>
+        <w:pStyle w:val="BodyText"/>
+      </w:pPr>
+      <w:r>
+        <w:t xml:space="preserve">PC1 =&gt; total_pymnt,num_rev_accts,term,open_acc,total_acc,annual_inc,revol_bal,tot_hi_cred_lim,total_rec_int,out_prncp,installment, loan_amnt</w:t>
+      </w:r>
+    </w:p>
+    <w:p>
+      <w:pPr>
+        <w:pStyle w:val="BodyText"/>
+      </w:pPr>
+      <w:r>
+        <w:t xml:space="preserve">PC2 =&gt; inq_last_6mths ,tot_hi_cred_lim ,open_acc,total_acc ,num_rev_accts,total_rec_int ,int_rate,out_prncp ,out_prncp_inv,loan_amnt,installment</w:t>
+      </w:r>
+    </w:p>
+    <w:p>
+      <w:pPr>
+        <w:pStyle w:val="BodyText"/>
+      </w:pPr>
+      <w:r>
+        <w:t xml:space="preserve">PC3 =&gt; total_acc ,total_rec_int,delinq_2yrs,dti,inq_last_12m,int_rate,fico_range_high,last_fico_range_high</w:t>
+      </w:r>
+    </w:p>
+    <w:p>
+      <w:pPr>
+        <w:pStyle w:val="BodyText"/>
+      </w:pPr>
+      <w:r>
+        <w:t xml:space="preserve">PC4 =&gt; delinq_2yrs,dti,revol_bal ,inq_last_12m,inq_last_6mths ,total_pymnt,fico_range_high</w:t>
+      </w:r>
+    </w:p>
+    <w:p>
+      <w:pPr>
+        <w:pStyle w:val="BodyText"/>
+      </w:pPr>
+      <w:r>
+        <w:t xml:space="preserve">PC5 =&gt; annual_inc,tot_hi_cred_lim ,delinq_2yrs,total_acc ,total_rec_int ,num_rev_accts,total_pymnt,fico_range_high,open_acc,home_ownership,last_fico_range_high,dti</w:t>
+      </w:r>
+    </w:p>
+    <w:p>
+      <w:pPr>
+        <w:pStyle w:val="SourceCode"/>
+      </w:pPr>
+      <w:r>
+        <w:rPr>
+          <w:rStyle w:val="NormalTok"/>
+        </w:rPr>
+        <w:t xml:space="preserve">ds_lc_kmean &lt;-</w:t>
+      </w:r>
+      <w:r>
+        <w:rPr>
+          <w:rStyle w:val="StringTok"/>
+        </w:rPr>
+        <w:t xml:space="preserve"> </w:t>
+      </w:r>
+      <w:r>
+        <w:rPr>
+          <w:rStyle w:val="NormalTok"/>
+        </w:rPr>
+        <w:t xml:space="preserve">ds_lc_after_correlation</w:t>
+      </w:r>
+      <w:r>
+        <w:br w:type="textWrapping"/>
+      </w:r>
+      <w:r>
+        <w:rPr>
+          <w:rStyle w:val="NormalTok"/>
+        </w:rPr>
+        <w:t xml:space="preserve">ds_lc_kmean =</w:t>
+      </w:r>
+      <w:r>
+        <w:rPr>
+          <w:rStyle w:val="StringTok"/>
+        </w:rPr>
+        <w:t xml:space="preserve"> </w:t>
+      </w:r>
+      <w:r>
+        <w:rPr>
+          <w:rStyle w:val="KeywordTok"/>
+        </w:rPr>
+        <w:t xml:space="preserve">subset</w:t>
+      </w:r>
+      <w:r>
+        <w:rPr>
+          <w:rStyle w:val="NormalTok"/>
+        </w:rPr>
+        <w:t xml:space="preserve">(ds_lc_kmean, </w:t>
+      </w:r>
+      <w:r>
+        <w:rPr>
+          <w:rStyle w:val="DataTypeTok"/>
+        </w:rPr>
+        <w:t xml:space="preserve">select =</w:t>
+      </w:r>
+      <w:r>
+        <w:rPr>
+          <w:rStyle w:val="NormalTok"/>
+        </w:rPr>
+        <w:t xml:space="preserve"> </w:t>
+      </w:r>
+      <w:r>
+        <w:rPr>
+          <w:rStyle w:val="OperatorTok"/>
+        </w:rPr>
+        <w:t xml:space="preserve">-</w:t>
+      </w:r>
+      <w:r>
+        <w:rPr>
+          <w:rStyle w:val="KeywordTok"/>
+        </w:rPr>
+        <w:t xml:space="preserve">c</w:t>
+      </w:r>
+      <w:r>
+        <w:rPr>
+          <w:rStyle w:val="NormalTok"/>
+        </w:rPr>
+        <w:t xml:space="preserve">(is_acct_delinquent,pub_rec, total_rec_late_fee, recoveries, collection_recovery_fee, acc_now_delinq,</w:t>
+      </w:r>
+      <w:r>
+        <w:br w:type="textWrapping"/>
+      </w:r>
+      <w:r>
+        <w:rPr>
+          <w:rStyle w:val="NormalTok"/>
+        </w:rPr>
+        <w:t xml:space="preserve">                                          num_tl_30dpd,num_tl_90g_dpd_24m))</w:t>
+      </w:r>
+      <w:r>
+        <w:br w:type="textWrapping"/>
+      </w:r>
+      <w:r>
+        <w:rPr>
+          <w:rStyle w:val="NormalTok"/>
+        </w:rPr>
+        <w:t xml:space="preserve">ds_lc_kmean_subset &lt;-</w:t>
+      </w:r>
+      <w:r>
+        <w:rPr>
+          <w:rStyle w:val="StringTok"/>
+        </w:rPr>
+        <w:t xml:space="preserve"> </w:t>
+      </w:r>
+      <w:r>
+        <w:rPr>
+          <w:rStyle w:val="KeywordTok"/>
+        </w:rPr>
+        <w:t xml:space="preserve">sample</w:t>
+      </w:r>
+      <w:r>
+        <w:rPr>
+          <w:rStyle w:val="NormalTok"/>
+        </w:rPr>
+        <w:t xml:space="preserve">(</w:t>
+      </w:r>
+      <w:r>
+        <w:rPr>
+          <w:rStyle w:val="KeywordTok"/>
+        </w:rPr>
+        <w:t xml:space="preserve">nrow</w:t>
+      </w:r>
+      <w:r>
+        <w:rPr>
+          <w:rStyle w:val="NormalTok"/>
+        </w:rPr>
+        <w:t xml:space="preserve">(ds_lc_kmean), </w:t>
+      </w:r>
+      <w:r>
+        <w:rPr>
+          <w:rStyle w:val="DecValTok"/>
+        </w:rPr>
+        <w:t xml:space="preserve">1000</w:t>
+      </w:r>
+      <w:r>
+        <w:rPr>
+          <w:rStyle w:val="NormalTok"/>
+        </w:rPr>
+        <w:t xml:space="preserve">)</w:t>
+      </w:r>
+      <w:r>
+        <w:br w:type="textWrapping"/>
+      </w:r>
+      <w:r>
+        <w:rPr>
+          <w:rStyle w:val="NormalTok"/>
+        </w:rPr>
+        <w:t xml:space="preserve">ds_lc_kmean =</w:t>
+      </w:r>
+      <w:r>
+        <w:rPr>
+          <w:rStyle w:val="StringTok"/>
+        </w:rPr>
+        <w:t xml:space="preserve"> </w:t>
+      </w:r>
+      <w:r>
+        <w:rPr>
+          <w:rStyle w:val="NormalTok"/>
+        </w:rPr>
+        <w:t xml:space="preserve">ds_lc_kmean[ds_lc_kmean_subset, ]</w:t>
+      </w:r>
+      <w:r>
+        <w:br w:type="textWrapping"/>
+      </w:r>
+      <w:r>
+        <w:rPr>
+          <w:rStyle w:val="NormalTok"/>
+        </w:rPr>
+        <w:t xml:space="preserve">ds_lc_kmean_scaled &lt;-</w:t>
+      </w:r>
+      <w:r>
+        <w:rPr>
+          <w:rStyle w:val="StringTok"/>
+        </w:rPr>
+        <w:t xml:space="preserve"> </w:t>
+      </w:r>
+      <w:r>
+        <w:rPr>
+          <w:rStyle w:val="KeywordTok"/>
+        </w:rPr>
+        <w:t xml:space="preserve">as.data.frame</w:t>
+      </w:r>
+      <w:r>
+        <w:rPr>
+          <w:rStyle w:val="NormalTok"/>
+        </w:rPr>
+        <w:t xml:space="preserve">(</w:t>
+      </w:r>
+      <w:r>
+        <w:rPr>
+          <w:rStyle w:val="KeywordTok"/>
+        </w:rPr>
+        <w:t xml:space="preserve">scale</w:t>
+      </w:r>
+      <w:r>
+        <w:rPr>
+          <w:rStyle w:val="NormalTok"/>
+        </w:rPr>
+        <w:t xml:space="preserve">(ds_lc_kmean))</w:t>
+      </w:r>
+    </w:p>
+    <w:p>
+      <w:pPr>
+        <w:pStyle w:val="SourceCode"/>
+      </w:pPr>
+      <w:r>
+        <w:rPr>
+          <w:rStyle w:val="KeywordTok"/>
+        </w:rPr>
+        <w:t xml:space="preserve">set.seed</w:t>
+      </w:r>
+      <w:r>
+        <w:rPr>
+          <w:rStyle w:val="NormalTok"/>
+        </w:rPr>
+        <w:t xml:space="preserve"> (</w:t>
+      </w:r>
+      <w:r>
+        <w:rPr>
+          <w:rStyle w:val="DecValTok"/>
+        </w:rPr>
+        <w:t xml:space="preserve">12345</w:t>
+      </w:r>
+      <w:r>
+        <w:rPr>
+          <w:rStyle w:val="NormalTok"/>
+        </w:rPr>
+        <w:t xml:space="preserve">)</w:t>
+      </w:r>
+      <w:r>
+        <w:br w:type="textWrapping"/>
+      </w:r>
+      <w:r>
+        <w:rPr>
+          <w:rStyle w:val="NormalTok"/>
+        </w:rPr>
+        <w:t xml:space="preserve">k2 &lt;-</w:t>
+      </w:r>
+      <w:r>
+        <w:rPr>
+          <w:rStyle w:val="StringTok"/>
+        </w:rPr>
+        <w:t xml:space="preserve"> </w:t>
+      </w:r>
+      <w:r>
+        <w:rPr>
+          <w:rStyle w:val="KeywordTok"/>
+        </w:rPr>
+        <w:t xml:space="preserve">kmeans</w:t>
+      </w:r>
+      <w:r>
+        <w:rPr>
+          <w:rStyle w:val="NormalTok"/>
+        </w:rPr>
+        <w:t xml:space="preserve">(ds_lc_kmean_scaled, </w:t>
+      </w:r>
+      <w:r>
+        <w:rPr>
+          <w:rStyle w:val="DataTypeTok"/>
+        </w:rPr>
+        <w:t xml:space="preserve">centers =</w:t>
+      </w:r>
+      <w:r>
+        <w:rPr>
+          <w:rStyle w:val="NormalTok"/>
+        </w:rPr>
+        <w:t xml:space="preserve"> </w:t>
+      </w:r>
+      <w:r>
+        <w:rPr>
+          <w:rStyle w:val="DecValTok"/>
+        </w:rPr>
+        <w:t xml:space="preserve">2</w:t>
+      </w:r>
+      <w:r>
+        <w:rPr>
+          <w:rStyle w:val="NormalTok"/>
+        </w:rPr>
+        <w:t xml:space="preserve">, </w:t>
+      </w:r>
+      <w:r>
+        <w:rPr>
+          <w:rStyle w:val="DataTypeTok"/>
+        </w:rPr>
+        <w:t xml:space="preserve">nstart =</w:t>
+      </w:r>
+      <w:r>
+        <w:rPr>
+          <w:rStyle w:val="NormalTok"/>
+        </w:rPr>
+        <w:t xml:space="preserve"> </w:t>
+      </w:r>
+      <w:r>
+        <w:rPr>
+          <w:rStyle w:val="DecValTok"/>
+        </w:rPr>
+        <w:t xml:space="preserve">25</w:t>
+      </w:r>
+      <w:r>
+        <w:rPr>
+          <w:rStyle w:val="NormalTok"/>
+        </w:rPr>
+        <w:t xml:space="preserve">)</w:t>
+      </w:r>
+      <w:r>
+        <w:br w:type="textWrapping"/>
+      </w:r>
+      <w:r>
+        <w:rPr>
+          <w:rStyle w:val="NormalTok"/>
+        </w:rPr>
+        <w:t xml:space="preserve">k3 &lt;-</w:t>
+      </w:r>
+      <w:r>
+        <w:rPr>
+          <w:rStyle w:val="StringTok"/>
+        </w:rPr>
+        <w:t xml:space="preserve"> </w:t>
+      </w:r>
+      <w:r>
+        <w:rPr>
+          <w:rStyle w:val="KeywordTok"/>
+        </w:rPr>
+        <w:t xml:space="preserve">kmeans</w:t>
+      </w:r>
+      <w:r>
+        <w:rPr>
+          <w:rStyle w:val="NormalTok"/>
+        </w:rPr>
+        <w:t xml:space="preserve">(ds_lc_kmean_scaled, </w:t>
+      </w:r>
+      <w:r>
+        <w:rPr>
+          <w:rStyle w:val="DataTypeTok"/>
+        </w:rPr>
+        <w:t xml:space="preserve">centers =</w:t>
+      </w:r>
+      <w:r>
+        <w:rPr>
+          <w:rStyle w:val="NormalTok"/>
+        </w:rPr>
+        <w:t xml:space="preserve"> </w:t>
+      </w:r>
+      <w:r>
+        <w:rPr>
+          <w:rStyle w:val="DecValTok"/>
+        </w:rPr>
+        <w:t xml:space="preserve">3</w:t>
+      </w:r>
+      <w:r>
+        <w:rPr>
+          <w:rStyle w:val="NormalTok"/>
+        </w:rPr>
+        <w:t xml:space="preserve">, </w:t>
+      </w:r>
+      <w:r>
+        <w:rPr>
+          <w:rStyle w:val="DataTypeTok"/>
+        </w:rPr>
+        <w:t xml:space="preserve">nstart =</w:t>
+      </w:r>
+      <w:r>
+        <w:rPr>
+          <w:rStyle w:val="NormalTok"/>
+        </w:rPr>
+        <w:t xml:space="preserve"> </w:t>
+      </w:r>
+      <w:r>
+        <w:rPr>
+          <w:rStyle w:val="DecValTok"/>
+        </w:rPr>
+        <w:t xml:space="preserve">25</w:t>
+      </w:r>
+      <w:r>
+        <w:rPr>
+          <w:rStyle w:val="NormalTok"/>
+        </w:rPr>
+        <w:t xml:space="preserve">)</w:t>
+      </w:r>
+      <w:r>
+        <w:br w:type="textWrapping"/>
+      </w:r>
+      <w:r>
+        <w:rPr>
+          <w:rStyle w:val="NormalTok"/>
+        </w:rPr>
+        <w:t xml:space="preserve">k4 &lt;-</w:t>
+      </w:r>
+      <w:r>
+        <w:rPr>
+          <w:rStyle w:val="StringTok"/>
+        </w:rPr>
+        <w:t xml:space="preserve"> </w:t>
+      </w:r>
+      <w:r>
+        <w:rPr>
+          <w:rStyle w:val="KeywordTok"/>
+        </w:rPr>
+        <w:t xml:space="preserve">kmeans</w:t>
+      </w:r>
+      <w:r>
+        <w:rPr>
+          <w:rStyle w:val="NormalTok"/>
+        </w:rPr>
+        <w:t xml:space="preserve">(ds_lc_kmean_scaled, </w:t>
+      </w:r>
+      <w:r>
+        <w:rPr>
+          <w:rStyle w:val="DataTypeTok"/>
+        </w:rPr>
+        <w:t xml:space="preserve">centers =</w:t>
+      </w:r>
+      <w:r>
+        <w:rPr>
+          <w:rStyle w:val="NormalTok"/>
+        </w:rPr>
+        <w:t xml:space="preserve"> </w:t>
+      </w:r>
+      <w:r>
+        <w:rPr>
+          <w:rStyle w:val="DecValTok"/>
+        </w:rPr>
+        <w:t xml:space="preserve">4</w:t>
+      </w:r>
+      <w:r>
+        <w:rPr>
+          <w:rStyle w:val="NormalTok"/>
+        </w:rPr>
+        <w:t xml:space="preserve">, </w:t>
+      </w:r>
+      <w:r>
+        <w:rPr>
+          <w:rStyle w:val="DataTypeTok"/>
+        </w:rPr>
+        <w:t xml:space="preserve">nstart =</w:t>
+      </w:r>
+      <w:r>
+        <w:rPr>
+          <w:rStyle w:val="NormalTok"/>
+        </w:rPr>
+        <w:t xml:space="preserve"> </w:t>
+      </w:r>
+      <w:r>
+        <w:rPr>
+          <w:rStyle w:val="DecValTok"/>
+        </w:rPr>
+        <w:t xml:space="preserve">25</w:t>
+      </w:r>
+      <w:r>
+        <w:rPr>
+          <w:rStyle w:val="NormalTok"/>
+        </w:rPr>
+        <w:t xml:space="preserve">)</w:t>
+      </w:r>
+      <w:r>
+        <w:br w:type="textWrapping"/>
+      </w:r>
+      <w:r>
+        <w:rPr>
+          <w:rStyle w:val="NormalTok"/>
+        </w:rPr>
+        <w:t xml:space="preserve">k5 &lt;-</w:t>
+      </w:r>
+      <w:r>
+        <w:rPr>
+          <w:rStyle w:val="StringTok"/>
+        </w:rPr>
+        <w:t xml:space="preserve"> </w:t>
+      </w:r>
+      <w:r>
+        <w:rPr>
+          <w:rStyle w:val="KeywordTok"/>
+        </w:rPr>
+        <w:t xml:space="preserve">kmeans</w:t>
+      </w:r>
+      <w:r>
+        <w:rPr>
+          <w:rStyle w:val="NormalTok"/>
+        </w:rPr>
+        <w:t xml:space="preserve">(ds_lc_kmean_scaled, </w:t>
+      </w:r>
+      <w:r>
+        <w:rPr>
+          <w:rStyle w:val="DataTypeTok"/>
+        </w:rPr>
+        <w:t xml:space="preserve">centers =</w:t>
+      </w:r>
+      <w:r>
+        <w:rPr>
+          <w:rStyle w:val="NormalTok"/>
+        </w:rPr>
+        <w:t xml:space="preserve"> </w:t>
+      </w:r>
+      <w:r>
+        <w:rPr>
+          <w:rStyle w:val="DecValTok"/>
+        </w:rPr>
+        <w:t xml:space="preserve">5</w:t>
+      </w:r>
+      <w:r>
+        <w:rPr>
+          <w:rStyle w:val="NormalTok"/>
+        </w:rPr>
+        <w:t xml:space="preserve">, </w:t>
+      </w:r>
+      <w:r>
+        <w:rPr>
+          <w:rStyle w:val="DataTypeTok"/>
+        </w:rPr>
+        <w:t xml:space="preserve">nstart =</w:t>
+      </w:r>
+      <w:r>
+        <w:rPr>
+          <w:rStyle w:val="NormalTok"/>
+        </w:rPr>
+        <w:t xml:space="preserve"> </w:t>
+      </w:r>
+      <w:r>
+        <w:rPr>
+          <w:rStyle w:val="DecValTok"/>
+        </w:rPr>
+        <w:t xml:space="preserve">25</w:t>
+      </w:r>
+      <w:r>
+        <w:rPr>
+          <w:rStyle w:val="NormalTok"/>
+        </w:rPr>
+        <w:t xml:space="preserve">)</w:t>
+      </w:r>
+      <w:r>
+        <w:br w:type="textWrapping"/>
+      </w:r>
+      <w:r>
+        <w:rPr>
+          <w:rStyle w:val="NormalTok"/>
+        </w:rPr>
+        <w:t xml:space="preserve">k6 &lt;-</w:t>
+      </w:r>
+      <w:r>
+        <w:rPr>
+          <w:rStyle w:val="StringTok"/>
+        </w:rPr>
+        <w:t xml:space="preserve"> </w:t>
+      </w:r>
+      <w:r>
+        <w:rPr>
+          <w:rStyle w:val="KeywordTok"/>
+        </w:rPr>
+        <w:t xml:space="preserve">kmeans</w:t>
+      </w:r>
+      <w:r>
+        <w:rPr>
+          <w:rStyle w:val="NormalTok"/>
+        </w:rPr>
+        <w:t xml:space="preserve">(ds_lc_kmean_scaled, </w:t>
+      </w:r>
+      <w:r>
+        <w:rPr>
+          <w:rStyle w:val="DataTypeTok"/>
+        </w:rPr>
+        <w:t xml:space="preserve">centers =</w:t>
+      </w:r>
+      <w:r>
+        <w:rPr>
+          <w:rStyle w:val="NormalTok"/>
+        </w:rPr>
+        <w:t xml:space="preserve"> </w:t>
+      </w:r>
+      <w:r>
+        <w:rPr>
+          <w:rStyle w:val="DecValTok"/>
+        </w:rPr>
+        <w:t xml:space="preserve">6</w:t>
+      </w:r>
+      <w:r>
+        <w:rPr>
+          <w:rStyle w:val="NormalTok"/>
+        </w:rPr>
+        <w:t xml:space="preserve">, </w:t>
+      </w:r>
+      <w:r>
+        <w:rPr>
+          <w:rStyle w:val="DataTypeTok"/>
+        </w:rPr>
+        <w:t xml:space="preserve">nstart =</w:t>
+      </w:r>
+      <w:r>
+        <w:rPr>
+          <w:rStyle w:val="NormalTok"/>
+        </w:rPr>
+        <w:t xml:space="preserve"> </w:t>
+      </w:r>
+      <w:r>
+        <w:rPr>
+          <w:rStyle w:val="DecValTok"/>
+        </w:rPr>
+        <w:t xml:space="preserve">25</w:t>
+      </w:r>
+      <w:r>
+        <w:rPr>
+          <w:rStyle w:val="NormalTok"/>
+        </w:rPr>
+        <w:t xml:space="preserve">)</w:t>
+      </w:r>
+      <w:r>
+        <w:br w:type="textWrapping"/>
+      </w:r>
+      <w:r>
+        <w:rPr>
+          <w:rStyle w:val="NormalTok"/>
+        </w:rPr>
+        <w:t xml:space="preserve">k7 &lt;-</w:t>
+      </w:r>
+      <w:r>
+        <w:rPr>
+          <w:rStyle w:val="StringTok"/>
+        </w:rPr>
+        <w:t xml:space="preserve"> </w:t>
+      </w:r>
+      <w:r>
+        <w:rPr>
+          <w:rStyle w:val="KeywordTok"/>
+        </w:rPr>
+        <w:t xml:space="preserve">kmeans</w:t>
+      </w:r>
+      <w:r>
+        <w:rPr>
+          <w:rStyle w:val="NormalTok"/>
+        </w:rPr>
+        <w:t xml:space="preserve">(ds_lc_kmean_scaled, </w:t>
+      </w:r>
+      <w:r>
+        <w:rPr>
+          <w:rStyle w:val="DataTypeTok"/>
+        </w:rPr>
+        <w:t xml:space="preserve">centers =</w:t>
+      </w:r>
+      <w:r>
+        <w:rPr>
+          <w:rStyle w:val="NormalTok"/>
+        </w:rPr>
+        <w:t xml:space="preserve"> </w:t>
+      </w:r>
+      <w:r>
+        <w:rPr>
+          <w:rStyle w:val="DecValTok"/>
+        </w:rPr>
+        <w:t xml:space="preserve">7</w:t>
+      </w:r>
+      <w:r>
+        <w:rPr>
+          <w:rStyle w:val="NormalTok"/>
+        </w:rPr>
+        <w:t xml:space="preserve">, </w:t>
+      </w:r>
+      <w:r>
+        <w:rPr>
+          <w:rStyle w:val="DataTypeTok"/>
+        </w:rPr>
+        <w:t xml:space="preserve">nstart =</w:t>
+      </w:r>
+      <w:r>
+        <w:rPr>
+          <w:rStyle w:val="NormalTok"/>
+        </w:rPr>
+        <w:t xml:space="preserve"> </w:t>
+      </w:r>
+      <w:r>
+        <w:rPr>
+          <w:rStyle w:val="DecValTok"/>
+        </w:rPr>
+        <w:t xml:space="preserve">25</w:t>
+      </w:r>
+      <w:r>
+        <w:rPr>
+          <w:rStyle w:val="NormalTok"/>
+        </w:rPr>
+        <w:t xml:space="preserve">)</w:t>
+      </w:r>
+      <w:r>
+        <w:br w:type="textWrapping"/>
+      </w:r>
+      <w:r>
+        <w:rPr>
+          <w:rStyle w:val="NormalTok"/>
+        </w:rPr>
+        <w:t xml:space="preserve">k8 &lt;-</w:t>
+      </w:r>
+      <w:r>
+        <w:rPr>
+          <w:rStyle w:val="StringTok"/>
+        </w:rPr>
+        <w:t xml:space="preserve"> </w:t>
+      </w:r>
+      <w:r>
+        <w:rPr>
+          <w:rStyle w:val="KeywordTok"/>
+        </w:rPr>
+        <w:t xml:space="preserve">kmeans</w:t>
+      </w:r>
+      <w:r>
+        <w:rPr>
+          <w:rStyle w:val="NormalTok"/>
+        </w:rPr>
+        <w:t xml:space="preserve">(ds_lc_kmean_scaled, </w:t>
+      </w:r>
+      <w:r>
+        <w:rPr>
+          <w:rStyle w:val="DataTypeTok"/>
+        </w:rPr>
+        <w:t xml:space="preserve">centers =</w:t>
+      </w:r>
+      <w:r>
+        <w:rPr>
+          <w:rStyle w:val="NormalTok"/>
+        </w:rPr>
+        <w:t xml:space="preserve"> </w:t>
+      </w:r>
+      <w:r>
+        <w:rPr>
+          <w:rStyle w:val="DecValTok"/>
+        </w:rPr>
+        <w:t xml:space="preserve">8</w:t>
+      </w:r>
+      <w:r>
+        <w:rPr>
+          <w:rStyle w:val="NormalTok"/>
+        </w:rPr>
+        <w:t xml:space="preserve">, </w:t>
+      </w:r>
+      <w:r>
+        <w:rPr>
+          <w:rStyle w:val="DataTypeTok"/>
+        </w:rPr>
+        <w:t xml:space="preserve">nstart =</w:t>
+      </w:r>
+      <w:r>
+        <w:rPr>
+          <w:rStyle w:val="NormalTok"/>
+        </w:rPr>
+        <w:t xml:space="preserve"> </w:t>
+      </w:r>
+      <w:r>
+        <w:rPr>
+          <w:rStyle w:val="DecValTok"/>
+        </w:rPr>
+        <w:t xml:space="preserve">25</w:t>
+      </w:r>
+      <w:r>
+        <w:rPr>
+          <w:rStyle w:val="NormalTok"/>
+        </w:rPr>
+        <w:t xml:space="preserve">)</w:t>
+      </w:r>
+      <w:r>
+        <w:br w:type="textWrapping"/>
+      </w:r>
+      <w:r>
+        <w:rPr>
+          <w:rStyle w:val="NormalTok"/>
+        </w:rPr>
+        <w:t xml:space="preserve">k9 &lt;-</w:t>
+      </w:r>
+      <w:r>
+        <w:rPr>
+          <w:rStyle w:val="StringTok"/>
+        </w:rPr>
+        <w:t xml:space="preserve"> </w:t>
+      </w:r>
+      <w:r>
+        <w:rPr>
+          <w:rStyle w:val="KeywordTok"/>
+        </w:rPr>
+        <w:t xml:space="preserve">kmeans</w:t>
+      </w:r>
+      <w:r>
+        <w:rPr>
+          <w:rStyle w:val="NormalTok"/>
+        </w:rPr>
+        <w:t xml:space="preserve">(ds_lc_kmean_scaled, </w:t>
+      </w:r>
+      <w:r>
+        <w:rPr>
+          <w:rStyle w:val="DataTypeTok"/>
+        </w:rPr>
+        <w:t xml:space="preserve">centers =</w:t>
+      </w:r>
+      <w:r>
+        <w:rPr>
+          <w:rStyle w:val="NormalTok"/>
+        </w:rPr>
+        <w:t xml:space="preserve"> </w:t>
+      </w:r>
+      <w:r>
+        <w:rPr>
+          <w:rStyle w:val="DecValTok"/>
+        </w:rPr>
+        <w:t xml:space="preserve">9</w:t>
+      </w:r>
+      <w:r>
+        <w:rPr>
+          <w:rStyle w:val="NormalTok"/>
+        </w:rPr>
+        <w:t xml:space="preserve">, </w:t>
+      </w:r>
+      <w:r>
+        <w:rPr>
+          <w:rStyle w:val="DataTypeTok"/>
+        </w:rPr>
+        <w:t xml:space="preserve">nstart =</w:t>
+      </w:r>
+      <w:r>
+        <w:rPr>
+          <w:rStyle w:val="NormalTok"/>
+        </w:rPr>
+        <w:t xml:space="preserve"> </w:t>
+      </w:r>
+      <w:r>
+        <w:rPr>
+          <w:rStyle w:val="DecValTok"/>
+        </w:rPr>
+        <w:t xml:space="preserve">25</w:t>
+      </w:r>
+      <w:r>
+        <w:rPr>
+          <w:rStyle w:val="NormalTok"/>
+        </w:rPr>
+        <w:t xml:space="preserve">)</w:t>
+      </w:r>
+      <w:r>
+        <w:br w:type="textWrapping"/>
+      </w:r>
+      <w:r>
+        <w:br w:type="textWrapping"/>
+      </w:r>
+      <w:r>
+        <w:br w:type="textWrapping"/>
+      </w:r>
+      <w:r>
+        <w:rPr>
+          <w:rStyle w:val="CommentTok"/>
+        </w:rPr>
+        <w:t xml:space="preserve"># plots to compare</w:t>
+      </w:r>
+      <w:r>
+        <w:br w:type="textWrapping"/>
+      </w:r>
+      <w:r>
+        <w:rPr>
+          <w:rStyle w:val="NormalTok"/>
+        </w:rPr>
+        <w:t xml:space="preserve">p2 &lt;-</w:t>
+      </w:r>
+      <w:r>
+        <w:rPr>
+          <w:rStyle w:val="StringTok"/>
+        </w:rPr>
+        <w:t xml:space="preserve"> </w:t>
+      </w:r>
+      <w:r>
+        <w:rPr>
+          <w:rStyle w:val="KeywordTok"/>
+        </w:rPr>
+        <w:t xml:space="preserve">fviz_cluster</w:t>
+      </w:r>
+      <w:r>
+        <w:rPr>
+          <w:rStyle w:val="NormalTok"/>
+        </w:rPr>
+        <w:t xml:space="preserve">(k2, </w:t>
+      </w:r>
+      <w:r>
+        <w:rPr>
+          <w:rStyle w:val="DataTypeTok"/>
+        </w:rPr>
+        <w:t xml:space="preserve">geom =</w:t>
+      </w:r>
+      <w:r>
+        <w:rPr>
+          <w:rStyle w:val="NormalTok"/>
+        </w:rPr>
+        <w:t xml:space="preserve"> </w:t>
+      </w:r>
+      <w:r>
+        <w:rPr>
+          <w:rStyle w:val="StringTok"/>
+        </w:rPr>
+        <w:t xml:space="preserve">"point"</w:t>
+      </w:r>
+      <w:r>
+        <w:rPr>
+          <w:rStyle w:val="NormalTok"/>
+        </w:rPr>
+        <w:t xml:space="preserve">,  </w:t>
+      </w:r>
+      <w:r>
+        <w:rPr>
+          <w:rStyle w:val="DataTypeTok"/>
+        </w:rPr>
+        <w:t xml:space="preserve">data =</w:t>
+      </w:r>
+      <w:r>
+        <w:rPr>
+          <w:rStyle w:val="NormalTok"/>
+        </w:rPr>
+        <w:t xml:space="preserve"> ds_lc_kmean_scaled, </w:t>
+      </w:r>
+      <w:r>
+        <w:rPr>
+          <w:rStyle w:val="DataTypeTok"/>
+        </w:rPr>
+        <w:t xml:space="preserve">ggtheme =</w:t>
+      </w:r>
+      <w:r>
+        <w:rPr>
+          <w:rStyle w:val="NormalTok"/>
+        </w:rPr>
+        <w:t xml:space="preserve"> </w:t>
+      </w:r>
+      <w:r>
+        <w:rPr>
+          <w:rStyle w:val="KeywordTok"/>
+        </w:rPr>
+        <w:t xml:space="preserve">theme_minimal</w:t>
+      </w:r>
+      <w:r>
+        <w:rPr>
+          <w:rStyle w:val="NormalTok"/>
+        </w:rPr>
+        <w:t xml:space="preserve">()) </w:t>
+      </w:r>
+      <w:r>
+        <w:rPr>
+          <w:rStyle w:val="OperatorTok"/>
+        </w:rPr>
+        <w:t xml:space="preserve">+</w:t>
+      </w:r>
+      <w:r>
+        <w:rPr>
+          <w:rStyle w:val="StringTok"/>
+        </w:rPr>
+        <w:t xml:space="preserve"> </w:t>
+      </w:r>
+      <w:r>
+        <w:rPr>
+          <w:rStyle w:val="KeywordTok"/>
+        </w:rPr>
+        <w:t xml:space="preserve">ggtitle</w:t>
+      </w:r>
+      <w:r>
+        <w:rPr>
+          <w:rStyle w:val="NormalTok"/>
+        </w:rPr>
+        <w:t xml:space="preserve">(</w:t>
+      </w:r>
+      <w:r>
+        <w:rPr>
+          <w:rStyle w:val="StringTok"/>
+        </w:rPr>
+        <w:t xml:space="preserve">"k = 2"</w:t>
+      </w:r>
+      <w:r>
+        <w:rPr>
+          <w:rStyle w:val="NormalTok"/>
+        </w:rPr>
+        <w:t xml:space="preserve">)</w:t>
+      </w:r>
+      <w:r>
+        <w:br w:type="textWrapping"/>
+      </w:r>
+      <w:r>
+        <w:rPr>
+          <w:rStyle w:val="NormalTok"/>
+        </w:rPr>
+        <w:t xml:space="preserve">p3 &lt;-</w:t>
+      </w:r>
+      <w:r>
+        <w:rPr>
+          <w:rStyle w:val="StringTok"/>
+        </w:rPr>
+        <w:t xml:space="preserve"> </w:t>
+      </w:r>
+      <w:r>
+        <w:rPr>
+          <w:rStyle w:val="KeywordTok"/>
+        </w:rPr>
+        <w:t xml:space="preserve">fviz_cluster</w:t>
+      </w:r>
+      <w:r>
+        <w:rPr>
+          <w:rStyle w:val="NormalTok"/>
+        </w:rPr>
+        <w:t xml:space="preserve">(k3, </w:t>
+      </w:r>
+      <w:r>
+        <w:rPr>
+          <w:rStyle w:val="DataTypeTok"/>
+        </w:rPr>
+        <w:t xml:space="preserve">geom =</w:t>
+      </w:r>
+      <w:r>
+        <w:rPr>
+          <w:rStyle w:val="NormalTok"/>
+        </w:rPr>
+        <w:t xml:space="preserve"> </w:t>
+      </w:r>
+      <w:r>
+        <w:rPr>
+          <w:rStyle w:val="StringTok"/>
+        </w:rPr>
+        <w:t xml:space="preserve">"point"</w:t>
+      </w:r>
+      <w:r>
+        <w:rPr>
+          <w:rStyle w:val="NormalTok"/>
+        </w:rPr>
+        <w:t xml:space="preserve">,  </w:t>
+      </w:r>
+      <w:r>
+        <w:rPr>
+          <w:rStyle w:val="DataTypeTok"/>
+        </w:rPr>
+        <w:t xml:space="preserve">data =</w:t>
+      </w:r>
+      <w:r>
+        <w:rPr>
+          <w:rStyle w:val="NormalTok"/>
+        </w:rPr>
+        <w:t xml:space="preserve"> ds_lc_kmean_scaled, </w:t>
+      </w:r>
+      <w:r>
+        <w:rPr>
+          <w:rStyle w:val="DataTypeTok"/>
+        </w:rPr>
+        <w:t xml:space="preserve">ggtheme =</w:t>
+      </w:r>
+      <w:r>
+        <w:rPr>
+          <w:rStyle w:val="NormalTok"/>
+        </w:rPr>
+        <w:t xml:space="preserve"> </w:t>
+      </w:r>
+      <w:r>
+        <w:rPr>
+          <w:rStyle w:val="KeywordTok"/>
+        </w:rPr>
+        <w:t xml:space="preserve">theme_minimal</w:t>
+      </w:r>
+      <w:r>
+        <w:rPr>
+          <w:rStyle w:val="NormalTok"/>
+        </w:rPr>
+        <w:t xml:space="preserve">()) </w:t>
+      </w:r>
+      <w:r>
+        <w:rPr>
+          <w:rStyle w:val="OperatorTok"/>
+        </w:rPr>
+        <w:t xml:space="preserve">+</w:t>
+      </w:r>
+      <w:r>
+        <w:rPr>
+          <w:rStyle w:val="StringTok"/>
+        </w:rPr>
+        <w:t xml:space="preserve"> </w:t>
+      </w:r>
+      <w:r>
+        <w:rPr>
+          <w:rStyle w:val="KeywordTok"/>
+        </w:rPr>
+        <w:t xml:space="preserve">ggtitle</w:t>
+      </w:r>
+      <w:r>
+        <w:rPr>
+          <w:rStyle w:val="NormalTok"/>
+        </w:rPr>
+        <w:t xml:space="preserve">(</w:t>
+      </w:r>
+      <w:r>
+        <w:rPr>
+          <w:rStyle w:val="StringTok"/>
+        </w:rPr>
+        <w:t xml:space="preserve">"k = 3"</w:t>
+      </w:r>
+      <w:r>
+        <w:rPr>
+          <w:rStyle w:val="NormalTok"/>
+        </w:rPr>
+        <w:t xml:space="preserve">)</w:t>
+      </w:r>
+      <w:r>
+        <w:br w:type="textWrapping"/>
+      </w:r>
+      <w:r>
+        <w:rPr>
+          <w:rStyle w:val="NormalTok"/>
+        </w:rPr>
+        <w:t xml:space="preserve">p4 &lt;-</w:t>
+      </w:r>
+      <w:r>
+        <w:rPr>
+          <w:rStyle w:val="StringTok"/>
+        </w:rPr>
+        <w:t xml:space="preserve"> </w:t>
+      </w:r>
+      <w:r>
+        <w:rPr>
+          <w:rStyle w:val="KeywordTok"/>
+        </w:rPr>
+        <w:t xml:space="preserve">fviz_cluster</w:t>
+      </w:r>
+      <w:r>
+        <w:rPr>
+          <w:rStyle w:val="NormalTok"/>
+        </w:rPr>
+        <w:t xml:space="preserve">(k4, </w:t>
+      </w:r>
+      <w:r>
+        <w:rPr>
+          <w:rStyle w:val="DataTypeTok"/>
+        </w:rPr>
+        <w:t xml:space="preserve">geom =</w:t>
+      </w:r>
+      <w:r>
+        <w:rPr>
+          <w:rStyle w:val="NormalTok"/>
+        </w:rPr>
+        <w:t xml:space="preserve"> </w:t>
+      </w:r>
+      <w:r>
+        <w:rPr>
+          <w:rStyle w:val="StringTok"/>
+        </w:rPr>
+        <w:t xml:space="preserve">"point"</w:t>
+      </w:r>
+      <w:r>
+        <w:rPr>
+          <w:rStyle w:val="NormalTok"/>
+        </w:rPr>
+        <w:t xml:space="preserve">,  </w:t>
+      </w:r>
+      <w:r>
+        <w:rPr>
+          <w:rStyle w:val="DataTypeTok"/>
+        </w:rPr>
+        <w:t xml:space="preserve">data =</w:t>
+      </w:r>
+      <w:r>
+        <w:rPr>
+          <w:rStyle w:val="NormalTok"/>
+        </w:rPr>
+        <w:t xml:space="preserve"> ds_lc_kmean_scaled, </w:t>
+      </w:r>
+      <w:r>
+        <w:rPr>
+          <w:rStyle w:val="DataTypeTok"/>
+        </w:rPr>
+        <w:t xml:space="preserve">ggtheme =</w:t>
+      </w:r>
+      <w:r>
+        <w:rPr>
+          <w:rStyle w:val="NormalTok"/>
+        </w:rPr>
+        <w:t xml:space="preserve"> </w:t>
+      </w:r>
+      <w:r>
+        <w:rPr>
+          <w:rStyle w:val="KeywordTok"/>
+        </w:rPr>
+        <w:t xml:space="preserve">theme_minimal</w:t>
+      </w:r>
+      <w:r>
+        <w:rPr>
+          <w:rStyle w:val="NormalTok"/>
+        </w:rPr>
+        <w:t xml:space="preserve">()) </w:t>
+      </w:r>
+      <w:r>
+        <w:rPr>
+          <w:rStyle w:val="OperatorTok"/>
+        </w:rPr>
+        <w:t xml:space="preserve">+</w:t>
+      </w:r>
+      <w:r>
+        <w:rPr>
+          <w:rStyle w:val="StringTok"/>
+        </w:rPr>
+        <w:t xml:space="preserve"> </w:t>
+      </w:r>
+      <w:r>
+        <w:rPr>
+          <w:rStyle w:val="KeywordTok"/>
+        </w:rPr>
+        <w:t xml:space="preserve">ggtitle</w:t>
+      </w:r>
+      <w:r>
+        <w:rPr>
+          <w:rStyle w:val="NormalTok"/>
+        </w:rPr>
+        <w:t xml:space="preserve">(</w:t>
+      </w:r>
+      <w:r>
+        <w:rPr>
+          <w:rStyle w:val="StringTok"/>
+        </w:rPr>
+        <w:t xml:space="preserve">"k = 4"</w:t>
+      </w:r>
+      <w:r>
+        <w:rPr>
+          <w:rStyle w:val="NormalTok"/>
+        </w:rPr>
+        <w:t xml:space="preserve">)</w:t>
+      </w:r>
+      <w:r>
+        <w:br w:type="textWrapping"/>
+      </w:r>
+      <w:r>
+        <w:rPr>
+          <w:rStyle w:val="NormalTok"/>
+        </w:rPr>
+        <w:t xml:space="preserve">p5 &lt;-</w:t>
+      </w:r>
+      <w:r>
+        <w:rPr>
+          <w:rStyle w:val="StringTok"/>
+        </w:rPr>
+        <w:t xml:space="preserve"> </w:t>
+      </w:r>
+      <w:r>
+        <w:rPr>
+          <w:rStyle w:val="KeywordTok"/>
+        </w:rPr>
+        <w:t xml:space="preserve">fviz_cluster</w:t>
+      </w:r>
+      <w:r>
+        <w:rPr>
+          <w:rStyle w:val="NormalTok"/>
+        </w:rPr>
+        <w:t xml:space="preserve">(k5, </w:t>
+      </w:r>
+      <w:r>
+        <w:rPr>
+          <w:rStyle w:val="DataTypeTok"/>
+        </w:rPr>
+        <w:t xml:space="preserve">geom =</w:t>
+      </w:r>
+      <w:r>
+        <w:rPr>
+          <w:rStyle w:val="NormalTok"/>
+        </w:rPr>
+        <w:t xml:space="preserve"> </w:t>
+      </w:r>
+      <w:r>
+        <w:rPr>
+          <w:rStyle w:val="StringTok"/>
+        </w:rPr>
+        <w:t xml:space="preserve">"point"</w:t>
+      </w:r>
+      <w:r>
+        <w:rPr>
+          <w:rStyle w:val="NormalTok"/>
+        </w:rPr>
+        <w:t xml:space="preserve">,  </w:t>
+      </w:r>
+      <w:r>
+        <w:rPr>
+          <w:rStyle w:val="DataTypeTok"/>
+        </w:rPr>
+        <w:t xml:space="preserve">data =</w:t>
+      </w:r>
+      <w:r>
+        <w:rPr>
+          <w:rStyle w:val="NormalTok"/>
+        </w:rPr>
+        <w:t xml:space="preserve"> ds_lc_kmean_scaled, </w:t>
+      </w:r>
+      <w:r>
+        <w:rPr>
+          <w:rStyle w:val="DataTypeTok"/>
+        </w:rPr>
+        <w:t xml:space="preserve">ggtheme =</w:t>
+      </w:r>
+      <w:r>
+        <w:rPr>
+          <w:rStyle w:val="NormalTok"/>
+        </w:rPr>
+        <w:t xml:space="preserve"> </w:t>
+      </w:r>
+      <w:r>
+        <w:rPr>
+          <w:rStyle w:val="KeywordTok"/>
+        </w:rPr>
+        <w:t xml:space="preserve">theme_minimal</w:t>
+      </w:r>
+      <w:r>
+        <w:rPr>
+          <w:rStyle w:val="NormalTok"/>
+        </w:rPr>
+        <w:t xml:space="preserve">()) </w:t>
+      </w:r>
+      <w:r>
+        <w:rPr>
+          <w:rStyle w:val="OperatorTok"/>
+        </w:rPr>
+        <w:t xml:space="preserve">+</w:t>
+      </w:r>
+      <w:r>
+        <w:rPr>
+          <w:rStyle w:val="StringTok"/>
+        </w:rPr>
+        <w:t xml:space="preserve"> </w:t>
+      </w:r>
+      <w:r>
+        <w:rPr>
+          <w:rStyle w:val="KeywordTok"/>
+        </w:rPr>
+        <w:t xml:space="preserve">ggtitle</w:t>
+      </w:r>
+      <w:r>
+        <w:rPr>
+          <w:rStyle w:val="NormalTok"/>
+        </w:rPr>
+        <w:t xml:space="preserve">(</w:t>
+      </w:r>
+      <w:r>
+        <w:rPr>
+          <w:rStyle w:val="StringTok"/>
+        </w:rPr>
+        <w:t xml:space="preserve">"k = 5"</w:t>
+      </w:r>
+      <w:r>
+        <w:rPr>
+          <w:rStyle w:val="NormalTok"/>
+        </w:rPr>
+        <w:t xml:space="preserve">)</w:t>
+      </w:r>
+      <w:r>
+        <w:br w:type="textWrapping"/>
+      </w:r>
+      <w:r>
+        <w:rPr>
+          <w:rStyle w:val="NormalTok"/>
+        </w:rPr>
+        <w:t xml:space="preserve">p6 &lt;-</w:t>
+      </w:r>
+      <w:r>
+        <w:rPr>
+          <w:rStyle w:val="StringTok"/>
+        </w:rPr>
+        <w:t xml:space="preserve"> </w:t>
+      </w:r>
+      <w:r>
+        <w:rPr>
+          <w:rStyle w:val="KeywordTok"/>
+        </w:rPr>
+        <w:t xml:space="preserve">fviz_cluster</w:t>
+      </w:r>
+      <w:r>
+        <w:rPr>
+          <w:rStyle w:val="NormalTok"/>
+        </w:rPr>
+        <w:t xml:space="preserve">(k6, </w:t>
+      </w:r>
+      <w:r>
+        <w:rPr>
+          <w:rStyle w:val="DataTypeTok"/>
+        </w:rPr>
+        <w:t xml:space="preserve">geom =</w:t>
+      </w:r>
+      <w:r>
+        <w:rPr>
+          <w:rStyle w:val="NormalTok"/>
+        </w:rPr>
+        <w:t xml:space="preserve"> </w:t>
+      </w:r>
+      <w:r>
+        <w:rPr>
+          <w:rStyle w:val="StringTok"/>
+        </w:rPr>
+        <w:t xml:space="preserve">"point"</w:t>
+      </w:r>
+      <w:r>
+        <w:rPr>
+          <w:rStyle w:val="NormalTok"/>
+        </w:rPr>
+        <w:t xml:space="preserve">,  </w:t>
+      </w:r>
+      <w:r>
+        <w:rPr>
+          <w:rStyle w:val="DataTypeTok"/>
+        </w:rPr>
+        <w:t xml:space="preserve">data =</w:t>
+      </w:r>
+      <w:r>
+        <w:rPr>
+          <w:rStyle w:val="NormalTok"/>
+        </w:rPr>
+        <w:t xml:space="preserve"> ds_lc_kmean_scaled, </w:t>
+      </w:r>
+      <w:r>
+        <w:rPr>
+          <w:rStyle w:val="DataTypeTok"/>
+        </w:rPr>
+        <w:t xml:space="preserve">ggtheme =</w:t>
+      </w:r>
+      <w:r>
+        <w:rPr>
+          <w:rStyle w:val="NormalTok"/>
+        </w:rPr>
+        <w:t xml:space="preserve"> </w:t>
+      </w:r>
+      <w:r>
+        <w:rPr>
+          <w:rStyle w:val="KeywordTok"/>
+        </w:rPr>
+        <w:t xml:space="preserve">theme_minimal</w:t>
+      </w:r>
+      <w:r>
+        <w:rPr>
+          <w:rStyle w:val="NormalTok"/>
+        </w:rPr>
+        <w:t xml:space="preserve">()) </w:t>
+      </w:r>
+      <w:r>
+        <w:rPr>
+          <w:rStyle w:val="OperatorTok"/>
+        </w:rPr>
+        <w:t xml:space="preserve">+</w:t>
+      </w:r>
+      <w:r>
+        <w:rPr>
+          <w:rStyle w:val="StringTok"/>
+        </w:rPr>
+        <w:t xml:space="preserve"> </w:t>
+      </w:r>
+      <w:r>
+        <w:rPr>
+          <w:rStyle w:val="KeywordTok"/>
+        </w:rPr>
+        <w:t xml:space="preserve">ggtitle</w:t>
+      </w:r>
+      <w:r>
+        <w:rPr>
+          <w:rStyle w:val="NormalTok"/>
+        </w:rPr>
+        <w:t xml:space="preserve">(</w:t>
+      </w:r>
+      <w:r>
+        <w:rPr>
+          <w:rStyle w:val="StringTok"/>
+        </w:rPr>
+        <w:t xml:space="preserve">"k = 6"</w:t>
+      </w:r>
+      <w:r>
+        <w:rPr>
+          <w:rStyle w:val="NormalTok"/>
+        </w:rPr>
+        <w:t xml:space="preserve">)</w:t>
+      </w:r>
+      <w:r>
+        <w:br w:type="textWrapping"/>
+      </w:r>
+      <w:r>
+        <w:rPr>
+          <w:rStyle w:val="NormalTok"/>
+        </w:rPr>
+        <w:t xml:space="preserve">p7 &lt;-</w:t>
+      </w:r>
+      <w:r>
+        <w:rPr>
+          <w:rStyle w:val="StringTok"/>
+        </w:rPr>
+        <w:t xml:space="preserve"> </w:t>
+      </w:r>
+      <w:r>
+        <w:rPr>
+          <w:rStyle w:val="KeywordTok"/>
+        </w:rPr>
+        <w:t xml:space="preserve">fviz_cluster</w:t>
+      </w:r>
+      <w:r>
+        <w:rPr>
+          <w:rStyle w:val="NormalTok"/>
+        </w:rPr>
+        <w:t xml:space="preserve">(k7, </w:t>
+      </w:r>
+      <w:r>
+        <w:rPr>
+          <w:rStyle w:val="DataTypeTok"/>
+        </w:rPr>
+        <w:t xml:space="preserve">geom =</w:t>
+      </w:r>
+      <w:r>
+        <w:rPr>
+          <w:rStyle w:val="NormalTok"/>
+        </w:rPr>
+        <w:t xml:space="preserve"> </w:t>
+      </w:r>
+      <w:r>
+        <w:rPr>
+          <w:rStyle w:val="StringTok"/>
+        </w:rPr>
+        <w:t xml:space="preserve">"point"</w:t>
+      </w:r>
+      <w:r>
+        <w:rPr>
+          <w:rStyle w:val="NormalTok"/>
+        </w:rPr>
+        <w:t xml:space="preserve">,  </w:t>
+      </w:r>
+      <w:r>
+        <w:rPr>
+          <w:rStyle w:val="DataTypeTok"/>
+        </w:rPr>
+        <w:t xml:space="preserve">data =</w:t>
+      </w:r>
+      <w:r>
+        <w:rPr>
+          <w:rStyle w:val="NormalTok"/>
+        </w:rPr>
+        <w:t xml:space="preserve"> ds_lc_kmean_scaled, </w:t>
+      </w:r>
+      <w:r>
+        <w:rPr>
+          <w:rStyle w:val="DataTypeTok"/>
+        </w:rPr>
+        <w:t xml:space="preserve">ggtheme =</w:t>
+      </w:r>
+      <w:r>
+        <w:rPr>
+          <w:rStyle w:val="NormalTok"/>
+        </w:rPr>
+        <w:t xml:space="preserve"> </w:t>
+      </w:r>
+      <w:r>
+        <w:rPr>
+          <w:rStyle w:val="KeywordTok"/>
+        </w:rPr>
+        <w:t xml:space="preserve">theme_minimal</w:t>
+      </w:r>
+      <w:r>
+        <w:rPr>
+          <w:rStyle w:val="NormalTok"/>
+        </w:rPr>
+        <w:t xml:space="preserve">()) </w:t>
+      </w:r>
+      <w:r>
+        <w:rPr>
+          <w:rStyle w:val="OperatorTok"/>
+        </w:rPr>
+        <w:t xml:space="preserve">+</w:t>
+      </w:r>
+      <w:r>
+        <w:rPr>
+          <w:rStyle w:val="StringTok"/>
+        </w:rPr>
+        <w:t xml:space="preserve"> </w:t>
+      </w:r>
+      <w:r>
+        <w:rPr>
+          <w:rStyle w:val="KeywordTok"/>
+        </w:rPr>
+        <w:t xml:space="preserve">ggtitle</w:t>
+      </w:r>
+      <w:r>
+        <w:rPr>
+          <w:rStyle w:val="NormalTok"/>
+        </w:rPr>
+        <w:t xml:space="preserve">(</w:t>
+      </w:r>
+      <w:r>
+        <w:rPr>
+          <w:rStyle w:val="StringTok"/>
+        </w:rPr>
+        <w:t xml:space="preserve">"k = 7"</w:t>
+      </w:r>
+      <w:r>
+        <w:rPr>
+          <w:rStyle w:val="NormalTok"/>
+        </w:rPr>
+        <w:t xml:space="preserve">)</w:t>
+      </w:r>
+      <w:r>
+        <w:br w:type="textWrapping"/>
+      </w:r>
+      <w:r>
+        <w:rPr>
+          <w:rStyle w:val="NormalTok"/>
+        </w:rPr>
+        <w:t xml:space="preserve">p8 &lt;-</w:t>
+      </w:r>
+      <w:r>
+        <w:rPr>
+          <w:rStyle w:val="StringTok"/>
+        </w:rPr>
+        <w:t xml:space="preserve"> </w:t>
+      </w:r>
+      <w:r>
+        <w:rPr>
+          <w:rStyle w:val="KeywordTok"/>
+        </w:rPr>
+        <w:t xml:space="preserve">fviz_cluster</w:t>
+      </w:r>
+      <w:r>
+        <w:rPr>
+          <w:rStyle w:val="NormalTok"/>
+        </w:rPr>
+        <w:t xml:space="preserve">(k8, </w:t>
+      </w:r>
+      <w:r>
+        <w:rPr>
+          <w:rStyle w:val="DataTypeTok"/>
+        </w:rPr>
+        <w:t xml:space="preserve">geom =</w:t>
+      </w:r>
+      <w:r>
+        <w:rPr>
+          <w:rStyle w:val="NormalTok"/>
+        </w:rPr>
+        <w:t xml:space="preserve"> </w:t>
+      </w:r>
+      <w:r>
+        <w:rPr>
+          <w:rStyle w:val="StringTok"/>
+        </w:rPr>
+        <w:t xml:space="preserve">"point"</w:t>
+      </w:r>
+      <w:r>
+        <w:rPr>
+          <w:rStyle w:val="NormalTok"/>
+        </w:rPr>
+        <w:t xml:space="preserve">,  </w:t>
+      </w:r>
+      <w:r>
+        <w:rPr>
+          <w:rStyle w:val="DataTypeTok"/>
+        </w:rPr>
+        <w:t xml:space="preserve">data =</w:t>
+      </w:r>
+      <w:r>
+        <w:rPr>
+          <w:rStyle w:val="NormalTok"/>
+        </w:rPr>
+        <w:t xml:space="preserve"> ds_lc_kmean_scaled, </w:t>
+      </w:r>
+      <w:r>
+        <w:rPr>
+          <w:rStyle w:val="DataTypeTok"/>
+        </w:rPr>
+        <w:t xml:space="preserve">ggtheme =</w:t>
+      </w:r>
+      <w:r>
+        <w:rPr>
+          <w:rStyle w:val="NormalTok"/>
+        </w:rPr>
+        <w:t xml:space="preserve"> </w:t>
+      </w:r>
+      <w:r>
+        <w:rPr>
+          <w:rStyle w:val="KeywordTok"/>
+        </w:rPr>
+        <w:t xml:space="preserve">theme_minimal</w:t>
+      </w:r>
+      <w:r>
+        <w:rPr>
+          <w:rStyle w:val="NormalTok"/>
+        </w:rPr>
+        <w:t xml:space="preserve">()) </w:t>
+      </w:r>
+      <w:r>
+        <w:rPr>
+          <w:rStyle w:val="OperatorTok"/>
+        </w:rPr>
+        <w:t xml:space="preserve">+</w:t>
+      </w:r>
+      <w:r>
+        <w:rPr>
+          <w:rStyle w:val="StringTok"/>
+        </w:rPr>
+        <w:t xml:space="preserve"> </w:t>
+      </w:r>
+      <w:r>
+        <w:rPr>
+          <w:rStyle w:val="KeywordTok"/>
+        </w:rPr>
+        <w:t xml:space="preserve">ggtitle</w:t>
+      </w:r>
+      <w:r>
+        <w:rPr>
+          <w:rStyle w:val="NormalTok"/>
+        </w:rPr>
+        <w:t xml:space="preserve">(</w:t>
+      </w:r>
+      <w:r>
+        <w:rPr>
+          <w:rStyle w:val="StringTok"/>
+        </w:rPr>
+        <w:t xml:space="preserve">"k = 8"</w:t>
+      </w:r>
+      <w:r>
+        <w:rPr>
+          <w:rStyle w:val="NormalTok"/>
+        </w:rPr>
+        <w:t xml:space="preserve">)</w:t>
+      </w:r>
+      <w:r>
+        <w:br w:type="textWrapping"/>
+      </w:r>
+      <w:r>
+        <w:rPr>
+          <w:rStyle w:val="NormalTok"/>
+        </w:rPr>
+        <w:t xml:space="preserve">p9 &lt;-</w:t>
+      </w:r>
+      <w:r>
+        <w:rPr>
+          <w:rStyle w:val="StringTok"/>
+        </w:rPr>
+        <w:t xml:space="preserve"> </w:t>
+      </w:r>
+      <w:r>
+        <w:rPr>
+          <w:rStyle w:val="KeywordTok"/>
+        </w:rPr>
+        <w:t xml:space="preserve">fviz_cluster</w:t>
+      </w:r>
+      <w:r>
+        <w:rPr>
+          <w:rStyle w:val="NormalTok"/>
+        </w:rPr>
+        <w:t xml:space="preserve">(k9, </w:t>
+      </w:r>
+      <w:r>
+        <w:rPr>
+          <w:rStyle w:val="DataTypeTok"/>
+        </w:rPr>
+        <w:t xml:space="preserve">geom =</w:t>
+      </w:r>
+      <w:r>
+        <w:rPr>
+          <w:rStyle w:val="NormalTok"/>
+        </w:rPr>
+        <w:t xml:space="preserve"> </w:t>
+      </w:r>
+      <w:r>
+        <w:rPr>
+          <w:rStyle w:val="StringTok"/>
+        </w:rPr>
+        <w:t xml:space="preserve">"point"</w:t>
+      </w:r>
+      <w:r>
+        <w:rPr>
+          <w:rStyle w:val="NormalTok"/>
+        </w:rPr>
+        <w:t xml:space="preserve">,  </w:t>
+      </w:r>
+      <w:r>
+        <w:rPr>
+          <w:rStyle w:val="DataTypeTok"/>
+        </w:rPr>
+        <w:t xml:space="preserve">data =</w:t>
+      </w:r>
+      <w:r>
+        <w:rPr>
+          <w:rStyle w:val="NormalTok"/>
+        </w:rPr>
+        <w:t xml:space="preserve"> ds_lc_kmean_scaled, </w:t>
+      </w:r>
+      <w:r>
+        <w:rPr>
+          <w:rStyle w:val="DataTypeTok"/>
+        </w:rPr>
+        <w:t xml:space="preserve">ggtheme =</w:t>
+      </w:r>
+      <w:r>
+        <w:rPr>
+          <w:rStyle w:val="NormalTok"/>
+        </w:rPr>
+        <w:t xml:space="preserve"> </w:t>
+      </w:r>
+      <w:r>
+        <w:rPr>
+          <w:rStyle w:val="KeywordTok"/>
+        </w:rPr>
+        <w:t xml:space="preserve">theme_minimal</w:t>
+      </w:r>
+      <w:r>
+        <w:rPr>
+          <w:rStyle w:val="NormalTok"/>
+        </w:rPr>
+        <w:t xml:space="preserve">()) </w:t>
+      </w:r>
+      <w:r>
+        <w:rPr>
+          <w:rStyle w:val="OperatorTok"/>
+        </w:rPr>
+        <w:t xml:space="preserve">+</w:t>
+      </w:r>
+      <w:r>
+        <w:rPr>
+          <w:rStyle w:val="StringTok"/>
+        </w:rPr>
+        <w:t xml:space="preserve"> </w:t>
+      </w:r>
+      <w:r>
+        <w:rPr>
+          <w:rStyle w:val="KeywordTok"/>
+        </w:rPr>
+        <w:t xml:space="preserve">ggtitle</w:t>
+      </w:r>
+      <w:r>
+        <w:rPr>
+          <w:rStyle w:val="NormalTok"/>
+        </w:rPr>
+        <w:t xml:space="preserve">(</w:t>
+      </w:r>
+      <w:r>
+        <w:rPr>
+          <w:rStyle w:val="StringTok"/>
+        </w:rPr>
+        <w:t xml:space="preserve">"k = 9"</w:t>
+      </w:r>
+      <w:r>
+        <w:rPr>
+          <w:rStyle w:val="NormalTok"/>
+        </w:rPr>
+        <w:t xml:space="preserve">)</w:t>
+      </w:r>
+      <w:r>
+        <w:br w:type="textWrapping"/>
+      </w:r>
+      <w:r>
+        <w:rPr>
+          <w:rStyle w:val="NormalTok"/>
+        </w:rPr>
+        <w:t xml:space="preserve">p10 &lt;-</w:t>
+      </w:r>
+      <w:r>
+        <w:rPr>
+          <w:rStyle w:val="StringTok"/>
+        </w:rPr>
+        <w:t xml:space="preserve"> </w:t>
+      </w:r>
+      <w:r>
+        <w:rPr>
+          <w:rStyle w:val="KeywordTok"/>
+        </w:rPr>
+        <w:t xml:space="preserve">fviz_cluster</w:t>
+      </w:r>
+      <w:r>
+        <w:rPr>
+          <w:rStyle w:val="NormalTok"/>
+        </w:rPr>
+        <w:t xml:space="preserve">(k9, </w:t>
+      </w:r>
+      <w:r>
+        <w:rPr>
+          <w:rStyle w:val="DataTypeTok"/>
+        </w:rPr>
+        <w:t xml:space="preserve">geom =</w:t>
+      </w:r>
+      <w:r>
+        <w:rPr>
+          <w:rStyle w:val="NormalTok"/>
+        </w:rPr>
+        <w:t xml:space="preserve"> </w:t>
+      </w:r>
+      <w:r>
+        <w:rPr>
+          <w:rStyle w:val="StringTok"/>
+        </w:rPr>
+        <w:t xml:space="preserve">"point"</w:t>
+      </w:r>
+      <w:r>
+        <w:rPr>
+          <w:rStyle w:val="NormalTok"/>
+        </w:rPr>
+        <w:t xml:space="preserve">,  </w:t>
+      </w:r>
+      <w:r>
+        <w:rPr>
+          <w:rStyle w:val="DataTypeTok"/>
+        </w:rPr>
+        <w:t xml:space="preserve">data =</w:t>
+      </w:r>
+      <w:r>
+        <w:rPr>
+          <w:rStyle w:val="NormalTok"/>
+        </w:rPr>
+        <w:t xml:space="preserve"> ds_lc_kmean_scaled, </w:t>
+      </w:r>
+      <w:r>
+        <w:rPr>
+          <w:rStyle w:val="DataTypeTok"/>
+        </w:rPr>
+        <w:t xml:space="preserve">ggtheme =</w:t>
+      </w:r>
+      <w:r>
+        <w:rPr>
+          <w:rStyle w:val="NormalTok"/>
+        </w:rPr>
+        <w:t xml:space="preserve"> </w:t>
+      </w:r>
+      <w:r>
+        <w:rPr>
+          <w:rStyle w:val="KeywordTok"/>
+        </w:rPr>
+        <w:t xml:space="preserve">theme_minimal</w:t>
+      </w:r>
+      <w:r>
+        <w:rPr>
+          <w:rStyle w:val="NormalTok"/>
+        </w:rPr>
+        <w:t xml:space="preserve">()) </w:t>
+      </w:r>
+      <w:r>
+        <w:rPr>
+          <w:rStyle w:val="OperatorTok"/>
+        </w:rPr>
+        <w:t xml:space="preserve">+</w:t>
+      </w:r>
+      <w:r>
+        <w:rPr>
+          <w:rStyle w:val="StringTok"/>
+        </w:rPr>
+        <w:t xml:space="preserve"> </w:t>
+      </w:r>
+      <w:r>
+        <w:rPr>
+          <w:rStyle w:val="KeywordTok"/>
+        </w:rPr>
+        <w:t xml:space="preserve">ggtitle</w:t>
+      </w:r>
+      <w:r>
+        <w:rPr>
+          <w:rStyle w:val="NormalTok"/>
+        </w:rPr>
+        <w:t xml:space="preserve">(</w:t>
+      </w:r>
+      <w:r>
+        <w:rPr>
+          <w:rStyle w:val="StringTok"/>
+        </w:rPr>
+        <w:t xml:space="preserve">"k = 10"</w:t>
+      </w:r>
+      <w:r>
+        <w:rPr>
+          <w:rStyle w:val="NormalTok"/>
+        </w:rPr>
+        <w:t xml:space="preserve">)</w:t>
+      </w:r>
+      <w:r>
+        <w:br w:type="textWrapping"/>
+      </w:r>
+      <w:r>
+        <w:br w:type="textWrapping"/>
+      </w:r>
+      <w:r>
+        <w:br w:type="textWrapping"/>
+      </w:r>
+      <w:r>
+        <w:rPr>
+          <w:rStyle w:val="KeywordTok"/>
+        </w:rPr>
+        <w:t xml:space="preserve">grid.arrange</w:t>
+      </w:r>
+      <w:r>
+        <w:rPr>
+          <w:rStyle w:val="NormalTok"/>
+        </w:rPr>
+        <w:t xml:space="preserve">(p2, p3, p4, p5,  </w:t>
+      </w:r>
+      <w:r>
+        <w:rPr>
+          <w:rStyle w:val="DataTypeTok"/>
+        </w:rPr>
+        <w:t xml:space="preserve">nrow =</w:t>
+      </w:r>
+      <w:r>
+        <w:rPr>
+          <w:rStyle w:val="NormalTok"/>
+        </w:rPr>
+        <w:t xml:space="preserve"> </w:t>
+      </w:r>
+      <w:r>
+        <w:rPr>
+          <w:rStyle w:val="DecValTok"/>
+        </w:rPr>
+        <w:t xml:space="preserve">2</w:t>
+      </w:r>
+      <w:r>
+        <w:rPr>
+          <w:rStyle w:val="NormalTok"/>
+        </w:rPr>
+        <w:t xml:space="preserve">)</w:t>
+      </w:r>
+    </w:p>
+    <w:p>
+      <w:pPr>
+        <w:pStyle w:val="FirstParagraph"/>
+      </w:pPr>
+      <w:r>
+        <w:drawing>
+          <wp:inline>
+            <wp:extent cx="4620126" cy="3696101"/>
+            <wp:effectExtent b="0" l="0" r="0" t="0"/>
+            <wp:docPr descr="" title="" id="1" name="Picture"/>
+            <a:graphic>
+              <a:graphicData uri="http://schemas.openxmlformats.org/drawingml/2006/picture">
+                <pic:pic>
+                  <pic:nvPicPr>
+                    <pic:cNvPr descr="Predictive_Modeling_final_project_files/figure-docx/unspervised_learning_kmean_cluster_size-1.png" id="0" name="Picture"/>
+                    <pic:cNvPicPr>
+                      <a:picLocks noChangeArrowheads="1" noChangeAspect="1"/>
+                    </pic:cNvPicPr>
+                  </pic:nvPicPr>
+                  <pic:blipFill>
+                    <a:blip r:embed="rId58"/>
+                    <a:stretch>
+                      <a:fillRect/>
+                    </a:stretch>
+                  </pic:blipFill>
+                  <pic:spPr bwMode="auto">
+                    <a:xfrm>
+                      <a:off x="0" y="0"/>
+                      <a:ext cx="4620126" cy="3696101"/>
+                    </a:xfrm>
+                    <a:prstGeom prst="rect">
+                      <a:avLst/>
+                    </a:prstGeom>
+                    <a:noFill/>
+                    <a:ln w="9525">
+                      <a:noFill/>
+                      <a:headEnd/>
+                      <a:tailEnd/>
+                    </a:ln>
+                  </pic:spPr>
+                </pic:pic>
+              </a:graphicData>
+            </a:graphic>
+          </wp:inline>
+        </w:drawing>
+      </w:r>
+    </w:p>
+    <w:p>
+      <w:pPr>
+        <w:pStyle w:val="SourceCode"/>
+      </w:pPr>
+      <w:r>
+        <w:rPr>
+          <w:rStyle w:val="KeywordTok"/>
+        </w:rPr>
+        <w:t xml:space="preserve">grid.arrange</w:t>
+      </w:r>
+      <w:r>
+        <w:rPr>
+          <w:rStyle w:val="NormalTok"/>
+        </w:rPr>
+        <w:t xml:space="preserve">(p6, p7, p8, p9,  </w:t>
+      </w:r>
+      <w:r>
+        <w:rPr>
+          <w:rStyle w:val="DataTypeTok"/>
+        </w:rPr>
+        <w:t xml:space="preserve">nrow =</w:t>
+      </w:r>
+      <w:r>
+        <w:rPr>
+          <w:rStyle w:val="NormalTok"/>
+        </w:rPr>
+        <w:t xml:space="preserve"> </w:t>
+      </w:r>
+      <w:r>
+        <w:rPr>
+          <w:rStyle w:val="DecValTok"/>
+        </w:rPr>
+        <w:t xml:space="preserve">2</w:t>
+      </w:r>
+      <w:r>
+        <w:rPr>
+          <w:rStyle w:val="NormalTok"/>
+        </w:rPr>
+        <w:t xml:space="preserve">)</w:t>
+      </w:r>
+    </w:p>
+    <w:p>
+      <w:pPr>
+        <w:pStyle w:val="FirstParagraph"/>
+      </w:pPr>
+      <w:r>
+        <w:drawing>
+          <wp:inline>
+            <wp:extent cx="4620126" cy="3696101"/>
+            <wp:effectExtent b="0" l="0" r="0" t="0"/>
+            <wp:docPr descr="" title="" id="1" name="Picture"/>
+            <a:graphic>
+              <a:graphicData uri="http://schemas.openxmlformats.org/drawingml/2006/picture">
+                <pic:pic>
+                  <pic:nvPicPr>
+                    <pic:cNvPr descr="Predictive_Modeling_final_project_files/figure-docx/unspervised_learning_kmean_cluster_size-2.png" id="0" name="Picture"/>
+                    <pic:cNvPicPr>
+                      <a:picLocks noChangeArrowheads="1" noChangeAspect="1"/>
+                    </pic:cNvPicPr>
+                  </pic:nvPicPr>
+                  <pic:blipFill>
+                    <a:blip r:embed="rId59"/>
+                    <a:stretch>
+                      <a:fillRect/>
+                    </a:stretch>
+                  </pic:blipFill>
+                  <pic:spPr bwMode="auto">
+                    <a:xfrm>
+                      <a:off x="0" y="0"/>
+                      <a:ext cx="4620126" cy="3696101"/>
+                    </a:xfrm>
+                    <a:prstGeom prst="rect">
+                      <a:avLst/>
+                    </a:prstGeom>
+                    <a:noFill/>
+                    <a:ln w="9525">
+                      <a:noFill/>
+                      <a:headEnd/>
+                      <a:tailEnd/>
+                    </a:ln>
+                  </pic:spPr>
+                </pic:pic>
+              </a:graphicData>
+            </a:graphic>
+          </wp:inline>
+        </w:drawing>
+      </w:r>
+    </w:p>
+    <w:p>
+      <w:pPr>
+        <w:pStyle w:val="SourceCode"/>
+      </w:pPr>
+      <w:r>
+        <w:rPr>
+          <w:rStyle w:val="KeywordTok"/>
+        </w:rPr>
+        <w:t xml:space="preserve">grid.arrange</w:t>
+      </w:r>
+      <w:r>
+        <w:rPr>
+          <w:rStyle w:val="NormalTok"/>
+        </w:rPr>
+        <w:t xml:space="preserve">(p10,  </w:t>
+      </w:r>
+      <w:r>
+        <w:rPr>
+          <w:rStyle w:val="DataTypeTok"/>
+        </w:rPr>
+        <w:t xml:space="preserve">nrow =</w:t>
+      </w:r>
+      <w:r>
+        <w:rPr>
+          <w:rStyle w:val="NormalTok"/>
+        </w:rPr>
+        <w:t xml:space="preserve"> </w:t>
+      </w:r>
+      <w:r>
+        <w:rPr>
+          <w:rStyle w:val="DecValTok"/>
+        </w:rPr>
+        <w:t xml:space="preserve">2</w:t>
+      </w:r>
+      <w:r>
+        <w:rPr>
+          <w:rStyle w:val="NormalTok"/>
+        </w:rPr>
+        <w:t xml:space="preserve">)</w:t>
+      </w:r>
+    </w:p>
+    <w:p>
+      <w:pPr>
+        <w:pStyle w:val="FirstParagraph"/>
+      </w:pPr>
+      <w:r>
+        <w:drawing>
+          <wp:inline>
+            <wp:extent cx="4620126" cy="3696101"/>
+            <wp:effectExtent b="0" l="0" r="0" t="0"/>
+            <wp:docPr descr="" title="" id="1" name="Picture"/>
+            <a:graphic>
+              <a:graphicData uri="http://schemas.openxmlformats.org/drawingml/2006/picture">
+                <pic:pic>
+                  <pic:nvPicPr>
+                    <pic:cNvPr descr="Predictive_Modeling_final_project_files/figure-docx/unspervised_learning_kmean_cluster_size-3.png" id="0" name="Picture"/>
+                    <pic:cNvPicPr>
+                      <a:picLocks noChangeArrowheads="1" noChangeAspect="1"/>
+                    </pic:cNvPicPr>
+                  </pic:nvPicPr>
+                  <pic:blipFill>
+                    <a:blip r:embed="rId60"/>
+                    <a:stretch>
+                      <a:fillRect/>
+                    </a:stretch>
+                  </pic:blipFill>
+                  <pic:spPr bwMode="auto">
+                    <a:xfrm>
+                      <a:off x="0" y="0"/>
+                      <a:ext cx="4620126" cy="3696101"/>
+                    </a:xfrm>
+                    <a:prstGeom prst="rect">
+                      <a:avLst/>
+                    </a:prstGeom>
+                    <a:noFill/>
+                    <a:ln w="9525">
+                      <a:noFill/>
+                      <a:headEnd/>
+                      <a:tailEnd/>
+                    </a:ln>
+                  </pic:spPr>
+                </pic:pic>
+              </a:graphicData>
+            </a:graphic>
+          </wp:inline>
+        </w:drawing>
+      </w:r>
+    </w:p>
+    <w:p>
+      <w:pPr>
+        <w:pStyle w:val="SourceCode"/>
+      </w:pPr>
+      <w:r>
+        <w:rPr>
+          <w:rStyle w:val="KeywordTok"/>
+        </w:rPr>
+        <w:t xml:space="preserve">set.seed</w:t>
+      </w:r>
+      <w:r>
+        <w:rPr>
+          <w:rStyle w:val="NormalTok"/>
+        </w:rPr>
+        <w:t xml:space="preserve">(</w:t>
+      </w:r>
+      <w:r>
+        <w:rPr>
+          <w:rStyle w:val="DecValTok"/>
+        </w:rPr>
+        <w:t xml:space="preserve">1234</w:t>
+      </w:r>
+      <w:r>
+        <w:rPr>
+          <w:rStyle w:val="NormalTok"/>
+        </w:rPr>
+        <w:t xml:space="preserve">)</w:t>
+      </w:r>
+      <w:r>
+        <w:br w:type="textWrapping"/>
+      </w:r>
+      <w:r>
+        <w:rPr>
+          <w:rStyle w:val="CommentTok"/>
+        </w:rPr>
+        <w:t xml:space="preserve">#Function to compute total within cluster sum of squares </w:t>
+      </w:r>
+      <w:r>
+        <w:br w:type="textWrapping"/>
+      </w:r>
+      <w:r>
+        <w:rPr>
+          <w:rStyle w:val="NormalTok"/>
+        </w:rPr>
+        <w:t xml:space="preserve">wss &lt;-</w:t>
+      </w:r>
+      <w:r>
+        <w:rPr>
+          <w:rStyle w:val="StringTok"/>
+        </w:rPr>
+        <w:t xml:space="preserve"> </w:t>
+      </w:r>
+      <w:r>
+        <w:rPr>
+          <w:rStyle w:val="ControlFlowTok"/>
+        </w:rPr>
+        <w:t xml:space="preserve">function</w:t>
+      </w:r>
+      <w:r>
+        <w:rPr>
+          <w:rStyle w:val="NormalTok"/>
+        </w:rPr>
+        <w:t xml:space="preserve">(k) {</w:t>
+      </w:r>
+      <w:r>
+        <w:br w:type="textWrapping"/>
+      </w:r>
+      <w:r>
+        <w:rPr>
+          <w:rStyle w:val="NormalTok"/>
+        </w:rPr>
+        <w:t xml:space="preserve">  </w:t>
+      </w:r>
+      <w:r>
+        <w:rPr>
+          <w:rStyle w:val="KeywordTok"/>
+        </w:rPr>
+        <w:t xml:space="preserve">kmeans</w:t>
+      </w:r>
+      <w:r>
+        <w:rPr>
+          <w:rStyle w:val="NormalTok"/>
+        </w:rPr>
+        <w:t xml:space="preserve">(ds_lc_kmean_scaled, k, </w:t>
+      </w:r>
+      <w:r>
+        <w:rPr>
+          <w:rStyle w:val="DataTypeTok"/>
+        </w:rPr>
+        <w:t xml:space="preserve">nstart =</w:t>
+      </w:r>
+      <w:r>
+        <w:rPr>
+          <w:rStyle w:val="NormalTok"/>
+        </w:rPr>
+        <w:t xml:space="preserve"> </w:t>
+      </w:r>
+      <w:r>
+        <w:rPr>
+          <w:rStyle w:val="DecValTok"/>
+        </w:rPr>
+        <w:t xml:space="preserve">25</w:t>
+      </w:r>
+      <w:r>
+        <w:rPr>
+          <w:rStyle w:val="NormalTok"/>
+        </w:rPr>
+        <w:t xml:space="preserve">, </w:t>
+      </w:r>
+      <w:r>
+        <w:rPr>
+          <w:rStyle w:val="DataTypeTok"/>
+        </w:rPr>
+        <w:t xml:space="preserve">iter.max =</w:t>
+      </w:r>
+      <w:r>
+        <w:rPr>
+          <w:rStyle w:val="NormalTok"/>
+        </w:rPr>
+        <w:t xml:space="preserve"> </w:t>
+      </w:r>
+      <w:r>
+        <w:rPr>
+          <w:rStyle w:val="DecValTok"/>
+        </w:rPr>
+        <w:t xml:space="preserve">10</w:t>
+      </w:r>
+      <w:r>
+        <w:rPr>
+          <w:rStyle w:val="NormalTok"/>
+        </w:rPr>
+        <w:t xml:space="preserve">)</w:t>
+      </w:r>
+      <w:r>
+        <w:rPr>
+          <w:rStyle w:val="OperatorTok"/>
+        </w:rPr>
+        <w:t xml:space="preserve">$</w:t>
+      </w:r>
+      <w:r>
+        <w:rPr>
+          <w:rStyle w:val="NormalTok"/>
+        </w:rPr>
+        <w:t xml:space="preserve">tot.withinss</w:t>
+      </w:r>
+      <w:r>
+        <w:br w:type="textWrapping"/>
+      </w:r>
+      <w:r>
+        <w:rPr>
+          <w:rStyle w:val="NormalTok"/>
+        </w:rPr>
+        <w:t xml:space="preserve">}</w:t>
+      </w:r>
+      <w:r>
+        <w:br w:type="textWrapping"/>
+      </w:r>
+      <w:r>
+        <w:br w:type="textWrapping"/>
+      </w:r>
+      <w:r>
+        <w:rPr>
+          <w:rStyle w:val="CommentTok"/>
+        </w:rPr>
+        <w:t xml:space="preserve">#Compute and plot the within sum of squares (wss) for k = 1 to k = 10</w:t>
+      </w:r>
+      <w:r>
+        <w:br w:type="textWrapping"/>
+      </w:r>
+      <w:r>
+        <w:rPr>
+          <w:rStyle w:val="NormalTok"/>
+        </w:rPr>
+        <w:t xml:space="preserve">k.values &lt;-</w:t>
+      </w:r>
+      <w:r>
+        <w:rPr>
+          <w:rStyle w:val="StringTok"/>
+        </w:rPr>
+        <w:t xml:space="preserve"> </w:t>
+      </w:r>
+      <w:r>
+        <w:rPr>
+          <w:rStyle w:val="DecValTok"/>
+        </w:rPr>
+        <w:t xml:space="preserve">1</w:t>
+      </w:r>
+      <w:r>
+        <w:rPr>
+          <w:rStyle w:val="OperatorTok"/>
+        </w:rPr>
+        <w:t xml:space="preserve">:</w:t>
+      </w:r>
+      <w:r>
+        <w:rPr>
+          <w:rStyle w:val="DecValTok"/>
+        </w:rPr>
+        <w:t xml:space="preserve">15</w:t>
+      </w:r>
+      <w:r>
+        <w:br w:type="textWrapping"/>
+      </w:r>
+      <w:r>
+        <w:br w:type="textWrapping"/>
+      </w:r>
+      <w:r>
+        <w:rPr>
+          <w:rStyle w:val="CommentTok"/>
+        </w:rPr>
+        <w:t xml:space="preserve">#Extract wss for 2 - 10 clusters</w:t>
+      </w:r>
+      <w:r>
+        <w:br w:type="textWrapping"/>
+      </w:r>
+      <w:r>
+        <w:rPr>
+          <w:rStyle w:val="NormalTok"/>
+        </w:rPr>
+        <w:t xml:space="preserve">wss_values &lt;-</w:t>
+      </w:r>
+      <w:r>
+        <w:rPr>
+          <w:rStyle w:val="StringTok"/>
+        </w:rPr>
+        <w:t xml:space="preserve"> </w:t>
+      </w:r>
+      <w:r>
+        <w:rPr>
+          <w:rStyle w:val="KeywordTok"/>
+        </w:rPr>
+        <w:t xml:space="preserve">map_dbl</w:t>
+      </w:r>
+      <w:r>
+        <w:rPr>
+          <w:rStyle w:val="NormalTok"/>
+        </w:rPr>
+        <w:t xml:space="preserve">(k.values, wss)</w:t>
+      </w:r>
+      <w:r>
+        <w:br w:type="textWrapping"/>
+      </w:r>
+      <w:r>
+        <w:br w:type="textWrapping"/>
+      </w:r>
+      <w:r>
+        <w:rPr>
+          <w:rStyle w:val="KeywordTok"/>
+        </w:rPr>
+        <w:t xml:space="preserve">plot</w:t>
+      </w:r>
+      <w:r>
+        <w:rPr>
+          <w:rStyle w:val="NormalTok"/>
+        </w:rPr>
+        <w:t xml:space="preserve">(k.values, wss_values,</w:t>
+      </w:r>
+      <w:r>
+        <w:br w:type="textWrapping"/>
+      </w:r>
+      <w:r>
+        <w:rPr>
+          <w:rStyle w:val="NormalTok"/>
+        </w:rPr>
+        <w:t xml:space="preserve">     </w:t>
+      </w:r>
+      <w:r>
+        <w:rPr>
+          <w:rStyle w:val="DataTypeTok"/>
+        </w:rPr>
+        <w:t xml:space="preserve">type =</w:t>
+      </w:r>
+      <w:r>
+        <w:rPr>
+          <w:rStyle w:val="NormalTok"/>
+        </w:rPr>
+        <w:t xml:space="preserve"> </w:t>
+      </w:r>
+      <w:r>
+        <w:rPr>
+          <w:rStyle w:val="StringTok"/>
+        </w:rPr>
+        <w:t xml:space="preserve">"b"</w:t>
+      </w:r>
+      <w:r>
+        <w:rPr>
+          <w:rStyle w:val="NormalTok"/>
+        </w:rPr>
+        <w:t xml:space="preserve">, </w:t>
+      </w:r>
+      <w:r>
+        <w:rPr>
+          <w:rStyle w:val="DataTypeTok"/>
+        </w:rPr>
+        <w:t xml:space="preserve">pch =</w:t>
+      </w:r>
+      <w:r>
+        <w:rPr>
+          <w:rStyle w:val="NormalTok"/>
+        </w:rPr>
+        <w:t xml:space="preserve"> </w:t>
+      </w:r>
+      <w:r>
+        <w:rPr>
+          <w:rStyle w:val="DecValTok"/>
+        </w:rPr>
+        <w:t xml:space="preserve">19</w:t>
+      </w:r>
+      <w:r>
+        <w:rPr>
+          <w:rStyle w:val="NormalTok"/>
+        </w:rPr>
+        <w:t xml:space="preserve">, </w:t>
+      </w:r>
+      <w:r>
+        <w:rPr>
+          <w:rStyle w:val="DataTypeTok"/>
+        </w:rPr>
+        <w:t xml:space="preserve">frame =</w:t>
+      </w:r>
+      <w:r>
+        <w:rPr>
+          <w:rStyle w:val="NormalTok"/>
+        </w:rPr>
+        <w:t xml:space="preserve"> </w:t>
+      </w:r>
+      <w:r>
+        <w:rPr>
+          <w:rStyle w:val="OtherTok"/>
+        </w:rPr>
+        <w:t xml:space="preserve">FALSE</w:t>
+      </w:r>
+      <w:r>
+        <w:rPr>
+          <w:rStyle w:val="NormalTok"/>
+        </w:rPr>
+        <w:t xml:space="preserve">,</w:t>
+      </w:r>
+      <w:r>
+        <w:br w:type="textWrapping"/>
+      </w:r>
+      <w:r>
+        <w:rPr>
+          <w:rStyle w:val="NormalTok"/>
+        </w:rPr>
+        <w:t xml:space="preserve">     </w:t>
+      </w:r>
+      <w:r>
+        <w:rPr>
+          <w:rStyle w:val="DataTypeTok"/>
+        </w:rPr>
+        <w:t xml:space="preserve">xlab =</w:t>
+      </w:r>
+      <w:r>
+        <w:rPr>
+          <w:rStyle w:val="NormalTok"/>
+        </w:rPr>
+        <w:t xml:space="preserve"> </w:t>
+      </w:r>
+      <w:r>
+        <w:rPr>
+          <w:rStyle w:val="StringTok"/>
+        </w:rPr>
+        <w:t xml:space="preserve">"Number of clusters K"</w:t>
+      </w:r>
+      <w:r>
+        <w:rPr>
+          <w:rStyle w:val="NormalTok"/>
+        </w:rPr>
+        <w:t xml:space="preserve">,</w:t>
+      </w:r>
+      <w:r>
+        <w:br w:type="textWrapping"/>
+      </w:r>
+      <w:r>
+        <w:rPr>
+          <w:rStyle w:val="NormalTok"/>
+        </w:rPr>
+        <w:t xml:space="preserve">     </w:t>
+      </w:r>
+      <w:r>
+        <w:rPr>
+          <w:rStyle w:val="DataTypeTok"/>
+        </w:rPr>
+        <w:t xml:space="preserve">ylab =</w:t>
+      </w:r>
+      <w:r>
+        <w:rPr>
+          <w:rStyle w:val="NormalTok"/>
+        </w:rPr>
+        <w:t xml:space="preserve"> </w:t>
+      </w:r>
+      <w:r>
+        <w:rPr>
+          <w:rStyle w:val="StringTok"/>
+        </w:rPr>
+        <w:t xml:space="preserve">"Total within clusters sum of squares"</w:t>
+      </w:r>
+      <w:r>
+        <w:rPr>
+          <w:rStyle w:val="NormalTok"/>
+        </w:rPr>
+        <w:t xml:space="preserve">)</w:t>
+      </w:r>
+    </w:p>
+    <w:p>
+      <w:pPr>
+        <w:pStyle w:val="FirstParagraph"/>
+      </w:pPr>
+      <w:r>
+        <w:drawing>
+          <wp:inline>
+            <wp:extent cx="4620126" cy="3696101"/>
+            <wp:effectExtent b="0" l="0" r="0" t="0"/>
+            <wp:docPr descr="" title="" id="1" name="Picture"/>
+            <a:graphic>
+              <a:graphicData uri="http://schemas.openxmlformats.org/drawingml/2006/picture">
+                <pic:pic>
+                  <pic:nvPicPr>
+                    <pic:cNvPr descr="Predictive_Modeling_final_project_files/figure-docx/unspervised_learning_kmean_elbow-1.png" id="0" name="Picture"/>
+                    <pic:cNvPicPr>
+                      <a:picLocks noChangeArrowheads="1" noChangeAspect="1"/>
+                    </pic:cNvPicPr>
+                  </pic:nvPicPr>
+                  <pic:blipFill>
+                    <a:blip r:embed="rId61"/>
+                    <a:stretch>
+                      <a:fillRect/>
+                    </a:stretch>
+                  </pic:blipFill>
+                  <pic:spPr bwMode="auto">
+                    <a:xfrm>
+                      <a:off x="0" y="0"/>
+                      <a:ext cx="4620126" cy="3696101"/>
+                    </a:xfrm>
+                    <a:prstGeom prst="rect">
+                      <a:avLst/>
+                    </a:prstGeom>
+                    <a:noFill/>
+                    <a:ln w="9525">
+                      <a:noFill/>
+                      <a:headEnd/>
+                      <a:tailEnd/>
+                    </a:ln>
+                  </pic:spPr>
+                </pic:pic>
+              </a:graphicData>
+            </a:graphic>
+          </wp:inline>
+        </w:drawing>
+      </w:r>
+    </w:p>
+    <w:p>
+      <w:pPr>
+        <w:pStyle w:val="SourceCode"/>
+      </w:pPr>
+      <w:r>
+        <w:rPr>
+          <w:rStyle w:val="KeywordTok"/>
+        </w:rPr>
+        <w:t xml:space="preserve">set.seed</w:t>
+      </w:r>
+      <w:r>
+        <w:rPr>
+          <w:rStyle w:val="NormalTok"/>
+        </w:rPr>
+        <w:t xml:space="preserve">(</w:t>
+      </w:r>
+      <w:r>
+        <w:rPr>
+          <w:rStyle w:val="DecValTok"/>
+        </w:rPr>
+        <w:t xml:space="preserve">1234</w:t>
+      </w:r>
+      <w:r>
+        <w:rPr>
+          <w:rStyle w:val="NormalTok"/>
+        </w:rPr>
+        <w:t xml:space="preserve">)</w:t>
+      </w:r>
+      <w:r>
+        <w:br w:type="textWrapping"/>
+      </w:r>
+      <w:r>
+        <w:rPr>
+          <w:rStyle w:val="KeywordTok"/>
+        </w:rPr>
+        <w:t xml:space="preserve">fviz_nbclust</w:t>
+      </w:r>
+      <w:r>
+        <w:rPr>
+          <w:rStyle w:val="NormalTok"/>
+        </w:rPr>
+        <w:t xml:space="preserve">(ds_lc_kmean_scaled, kmeans, </w:t>
+      </w:r>
+      <w:r>
+        <w:rPr>
+          <w:rStyle w:val="DataTypeTok"/>
+        </w:rPr>
+        <w:t xml:space="preserve">method =</w:t>
+      </w:r>
+      <w:r>
+        <w:rPr>
+          <w:rStyle w:val="NormalTok"/>
+        </w:rPr>
+        <w:t xml:space="preserve"> </w:t>
+      </w:r>
+      <w:r>
+        <w:rPr>
+          <w:rStyle w:val="StringTok"/>
+        </w:rPr>
+        <w:t xml:space="preserve">"wss"</w:t>
+      </w:r>
+      <w:r>
+        <w:rPr>
+          <w:rStyle w:val="NormalTok"/>
+        </w:rPr>
+        <w:t xml:space="preserve">)</w:t>
+      </w:r>
+    </w:p>
+    <w:p>
+      <w:pPr>
+        <w:pStyle w:val="FirstParagraph"/>
+      </w:pPr>
+      <w:r>
+        <w:drawing>
+          <wp:inline>
+            <wp:extent cx="4620126" cy="3696101"/>
+            <wp:effectExtent b="0" l="0" r="0" t="0"/>
+            <wp:docPr descr="" title="" id="1" name="Picture"/>
+            <a:graphic>
+              <a:graphicData uri="http://schemas.openxmlformats.org/drawingml/2006/picture">
+                <pic:pic>
+                  <pic:nvPicPr>
+                    <pic:cNvPr descr="Predictive_Modeling_final_project_files/figure-docx/unspervised_learning_kmean_elbow-2.png" id="0" name="Picture"/>
+                    <pic:cNvPicPr>
+                      <a:picLocks noChangeArrowheads="1" noChangeAspect="1"/>
+                    </pic:cNvPicPr>
+                  </pic:nvPicPr>
+                  <pic:blipFill>
+                    <a:blip r:embed="rId62"/>
+                    <a:stretch>
+                      <a:fillRect/>
+                    </a:stretch>
+                  </pic:blipFill>
+                  <pic:spPr bwMode="auto">
+                    <a:xfrm>
+                      <a:off x="0" y="0"/>
+                      <a:ext cx="4620126" cy="3696101"/>
+                    </a:xfrm>
+                    <a:prstGeom prst="rect">
+                      <a:avLst/>
+                    </a:prstGeom>
+                    <a:noFill/>
+                    <a:ln w="9525">
+                      <a:noFill/>
+                      <a:headEnd/>
+                      <a:tailEnd/>
+                    </a:ln>
+                  </pic:spPr>
+                </pic:pic>
+              </a:graphicData>
+            </a:graphic>
+          </wp:inline>
+        </w:drawing>
+      </w:r>
+    </w:p>
+    <w:p>
+      <w:pPr>
+        <w:pStyle w:val="BodyText"/>
+      </w:pPr>
+      <w:r>
+        <w:t xml:space="preserve">Based on the visualization 3 clusters seems to be better classification. 3 clusters have very less overlap compared to that of the 4 clusters.</w:t>
+      </w:r>
+    </w:p>
+    <w:p>
+      <w:pPr>
+        <w:pStyle w:val="SourceCode"/>
+      </w:pPr>
+      <w:r>
+        <w:rPr>
+          <w:rStyle w:val="NormalTok"/>
+        </w:rPr>
+        <w:t xml:space="preserve">ds_lc_kmean</w:t>
+      </w:r>
+      <w:r>
+        <w:rPr>
+          <w:rStyle w:val="OperatorTok"/>
+        </w:rPr>
+        <w:t xml:space="preserve">$</w:t>
+      </w:r>
+      <w:r>
+        <w:rPr>
+          <w:rStyle w:val="NormalTok"/>
+        </w:rPr>
+        <w:t xml:space="preserve">cluster &lt;-</w:t>
+      </w:r>
+      <w:r>
+        <w:rPr>
+          <w:rStyle w:val="StringTok"/>
+        </w:rPr>
+        <w:t xml:space="preserve"> </w:t>
+      </w:r>
+      <w:r>
+        <w:rPr>
+          <w:rStyle w:val="NormalTok"/>
+        </w:rPr>
+        <w:t xml:space="preserve">k3</w:t>
+      </w:r>
+      <w:r>
+        <w:rPr>
+          <w:rStyle w:val="OperatorTok"/>
+        </w:rPr>
+        <w:t xml:space="preserve">$</w:t>
+      </w:r>
+      <w:r>
+        <w:rPr>
+          <w:rStyle w:val="NormalTok"/>
+        </w:rPr>
+        <w:t xml:space="preserve">cluster</w:t>
+      </w:r>
+    </w:p>
+    <w:p>
+      <w:pPr>
+        <w:pStyle w:val="SourceCode"/>
+      </w:pPr>
+      <w:r>
+        <w:rPr>
+          <w:rStyle w:val="NormalTok"/>
+        </w:rPr>
+        <w:t xml:space="preserve">ds_lc_kmean</w:t>
+      </w:r>
+      <w:r>
+        <w:rPr>
+          <w:rStyle w:val="OperatorTok"/>
+        </w:rPr>
+        <w:t xml:space="preserve">$</w:t>
+      </w:r>
+      <w:r>
+        <w:rPr>
+          <w:rStyle w:val="NormalTok"/>
+        </w:rPr>
+        <w:t xml:space="preserve">category &lt;-</w:t>
+      </w:r>
+      <w:r>
+        <w:rPr>
+          <w:rStyle w:val="StringTok"/>
+        </w:rPr>
+        <w:t xml:space="preserve"> ""</w:t>
+      </w:r>
+      <w:r>
+        <w:br w:type="textWrapping"/>
+      </w:r>
+      <w:r>
+        <w:rPr>
+          <w:rStyle w:val="ControlFlowTok"/>
+        </w:rPr>
+        <w:t xml:space="preserve">for</w:t>
+      </w:r>
+      <w:r>
+        <w:rPr>
+          <w:rStyle w:val="NormalTok"/>
+        </w:rPr>
+        <w:t xml:space="preserve">(i </w:t>
+      </w:r>
+      <w:r>
+        <w:rPr>
+          <w:rStyle w:val="ControlFlowTok"/>
+        </w:rPr>
+        <w:t xml:space="preserve">in</w:t>
+      </w:r>
+      <w:r>
+        <w:rPr>
+          <w:rStyle w:val="NormalTok"/>
+        </w:rPr>
+        <w:t xml:space="preserve"> </w:t>
+      </w:r>
+      <w:r>
+        <w:rPr>
+          <w:rStyle w:val="DecValTok"/>
+        </w:rPr>
+        <w:t xml:space="preserve">1</w:t>
+      </w:r>
+      <w:r>
+        <w:rPr>
+          <w:rStyle w:val="OperatorTok"/>
+        </w:rPr>
+        <w:t xml:space="preserve">:</w:t>
+      </w:r>
+      <w:r>
+        <w:rPr>
+          <w:rStyle w:val="KeywordTok"/>
+        </w:rPr>
+        <w:t xml:space="preserve">nrow</w:t>
+      </w:r>
+      <w:r>
+        <w:rPr>
+          <w:rStyle w:val="NormalTok"/>
+        </w:rPr>
+        <w:t xml:space="preserve">(ds_lc_kmean)){</w:t>
+      </w:r>
+      <w:r>
+        <w:br w:type="textWrapping"/>
+      </w:r>
+      <w:r>
+        <w:rPr>
+          <w:rStyle w:val="NormalTok"/>
+        </w:rPr>
+        <w:t xml:space="preserve">    </w:t>
+      </w:r>
+      <w:r>
+        <w:rPr>
+          <w:rStyle w:val="ControlFlowTok"/>
+        </w:rPr>
+        <w:t xml:space="preserve">if</w:t>
+      </w:r>
+      <w:r>
+        <w:rPr>
+          <w:rStyle w:val="NormalTok"/>
+        </w:rPr>
+        <w:t xml:space="preserve"> (ds_lc_kmean</w:t>
+      </w:r>
+      <w:r>
+        <w:rPr>
+          <w:rStyle w:val="OperatorTok"/>
+        </w:rPr>
+        <w:t xml:space="preserve">$</w:t>
+      </w:r>
+      <w:r>
+        <w:rPr>
+          <w:rStyle w:val="NormalTok"/>
+        </w:rPr>
+        <w:t xml:space="preserve">cluster[i] </w:t>
+      </w:r>
+      <w:r>
+        <w:rPr>
+          <w:rStyle w:val="OperatorTok"/>
+        </w:rPr>
+        <w:t xml:space="preserve">==</w:t>
+      </w:r>
+      <w:r>
+        <w:rPr>
+          <w:rStyle w:val="StringTok"/>
+        </w:rPr>
+        <w:t xml:space="preserve"> </w:t>
+      </w:r>
+      <w:r>
+        <w:rPr>
+          <w:rStyle w:val="DecValTok"/>
+        </w:rPr>
+        <w:t xml:space="preserve">1</w:t>
+      </w:r>
+      <w:r>
+        <w:rPr>
+          <w:rStyle w:val="NormalTok"/>
+        </w:rPr>
+        <w:t xml:space="preserve">){</w:t>
+      </w:r>
+      <w:r>
+        <w:br w:type="textWrapping"/>
+      </w:r>
+      <w:r>
+        <w:rPr>
+          <w:rStyle w:val="NormalTok"/>
+        </w:rPr>
+        <w:t xml:space="preserve">        ds_lc_kmean</w:t>
+      </w:r>
+      <w:r>
+        <w:rPr>
+          <w:rStyle w:val="OperatorTok"/>
+        </w:rPr>
+        <w:t xml:space="preserve">$</w:t>
+      </w:r>
+      <w:r>
+        <w:rPr>
+          <w:rStyle w:val="NormalTok"/>
+        </w:rPr>
+        <w:t xml:space="preserve">category[i] &lt;-</w:t>
+      </w:r>
+      <w:r>
+        <w:rPr>
+          <w:rStyle w:val="StringTok"/>
+        </w:rPr>
+        <w:t xml:space="preserve"> "Low"</w:t>
+      </w:r>
+      <w:r>
+        <w:br w:type="textWrapping"/>
+      </w:r>
+      <w:r>
+        <w:rPr>
+          <w:rStyle w:val="NormalTok"/>
+        </w:rPr>
+        <w:t xml:space="preserve">    }</w:t>
+      </w:r>
+      <w:r>
+        <w:br w:type="textWrapping"/>
+      </w:r>
+      <w:r>
+        <w:rPr>
+          <w:rStyle w:val="NormalTok"/>
+        </w:rPr>
+        <w:t xml:space="preserve">    </w:t>
+      </w:r>
+      <w:r>
+        <w:rPr>
+          <w:rStyle w:val="ControlFlowTok"/>
+        </w:rPr>
+        <w:t xml:space="preserve">else</w:t>
+      </w:r>
+      <w:r>
+        <w:rPr>
+          <w:rStyle w:val="NormalTok"/>
+        </w:rPr>
+        <w:t xml:space="preserve"> </w:t>
+      </w:r>
+      <w:r>
+        <w:rPr>
+          <w:rStyle w:val="ControlFlowTok"/>
+        </w:rPr>
+        <w:t xml:space="preserve">if</w:t>
+      </w:r>
+      <w:r>
+        <w:rPr>
+          <w:rStyle w:val="NormalTok"/>
+        </w:rPr>
+        <w:t xml:space="preserve"> (ds_lc_kmean</w:t>
+      </w:r>
+      <w:r>
+        <w:rPr>
+          <w:rStyle w:val="OperatorTok"/>
+        </w:rPr>
+        <w:t xml:space="preserve">$</w:t>
+      </w:r>
+      <w:r>
+        <w:rPr>
+          <w:rStyle w:val="NormalTok"/>
+        </w:rPr>
+        <w:t xml:space="preserve">cluster[i] </w:t>
+      </w:r>
+      <w:r>
+        <w:rPr>
+          <w:rStyle w:val="OperatorTok"/>
+        </w:rPr>
+        <w:t xml:space="preserve">==</w:t>
+      </w:r>
+      <w:r>
+        <w:rPr>
+          <w:rStyle w:val="StringTok"/>
+        </w:rPr>
+        <w:t xml:space="preserve"> </w:t>
+      </w:r>
+      <w:r>
+        <w:rPr>
+          <w:rStyle w:val="DecValTok"/>
+        </w:rPr>
+        <w:t xml:space="preserve">2</w:t>
+      </w:r>
+      <w:r>
+        <w:rPr>
+          <w:rStyle w:val="NormalTok"/>
+        </w:rPr>
+        <w:t xml:space="preserve">){</w:t>
+      </w:r>
+      <w:r>
+        <w:br w:type="textWrapping"/>
+      </w:r>
+      <w:r>
+        <w:rPr>
+          <w:rStyle w:val="NormalTok"/>
+        </w:rPr>
+        <w:t xml:space="preserve">      ds_lc_kmean</w:t>
+      </w:r>
+      <w:r>
+        <w:rPr>
+          <w:rStyle w:val="OperatorTok"/>
+        </w:rPr>
+        <w:t xml:space="preserve">$</w:t>
+      </w:r>
+      <w:r>
+        <w:rPr>
+          <w:rStyle w:val="NormalTok"/>
+        </w:rPr>
+        <w:t xml:space="preserve">category[i] &lt;-</w:t>
+      </w:r>
+      <w:r>
+        <w:rPr>
+          <w:rStyle w:val="StringTok"/>
+        </w:rPr>
+        <w:t xml:space="preserve"> "Medium"</w:t>
+      </w:r>
+      <w:r>
+        <w:br w:type="textWrapping"/>
+      </w:r>
+      <w:r>
+        <w:rPr>
+          <w:rStyle w:val="NormalTok"/>
+        </w:rPr>
+        <w:t xml:space="preserve">    }</w:t>
+      </w:r>
+      <w:r>
+        <w:br w:type="textWrapping"/>
+      </w:r>
+      <w:r>
+        <w:rPr>
+          <w:rStyle w:val="NormalTok"/>
+        </w:rPr>
+        <w:t xml:space="preserve">    </w:t>
+      </w:r>
+      <w:r>
+        <w:rPr>
+          <w:rStyle w:val="ControlFlowTok"/>
+        </w:rPr>
+        <w:t xml:space="preserve">else</w:t>
+      </w:r>
+      <w:r>
+        <w:rPr>
+          <w:rStyle w:val="NormalTok"/>
+        </w:rPr>
+        <w:t xml:space="preserve"> </w:t>
+      </w:r>
+      <w:r>
+        <w:rPr>
+          <w:rStyle w:val="ControlFlowTok"/>
+        </w:rPr>
+        <w:t xml:space="preserve">if</w:t>
+      </w:r>
+      <w:r>
+        <w:rPr>
+          <w:rStyle w:val="NormalTok"/>
+        </w:rPr>
+        <w:t xml:space="preserve"> (ds_lc_kmean</w:t>
+      </w:r>
+      <w:r>
+        <w:rPr>
+          <w:rStyle w:val="OperatorTok"/>
+        </w:rPr>
+        <w:t xml:space="preserve">$</w:t>
+      </w:r>
+      <w:r>
+        <w:rPr>
+          <w:rStyle w:val="NormalTok"/>
+        </w:rPr>
+        <w:t xml:space="preserve">cluster[i] </w:t>
+      </w:r>
+      <w:r>
+        <w:rPr>
+          <w:rStyle w:val="OperatorTok"/>
+        </w:rPr>
+        <w:t xml:space="preserve">==</w:t>
+      </w:r>
+      <w:r>
+        <w:rPr>
+          <w:rStyle w:val="StringTok"/>
+        </w:rPr>
+        <w:t xml:space="preserve"> </w:t>
+      </w:r>
+      <w:r>
+        <w:rPr>
+          <w:rStyle w:val="DecValTok"/>
+        </w:rPr>
+        <w:t xml:space="preserve">3</w:t>
+      </w:r>
+      <w:r>
+        <w:rPr>
+          <w:rStyle w:val="NormalTok"/>
+        </w:rPr>
+        <w:t xml:space="preserve">){</w:t>
+      </w:r>
+      <w:r>
+        <w:br w:type="textWrapping"/>
+      </w:r>
+      <w:r>
+        <w:rPr>
+          <w:rStyle w:val="NormalTok"/>
+        </w:rPr>
+        <w:t xml:space="preserve">      ds_lc_kmean</w:t>
+      </w:r>
+      <w:r>
+        <w:rPr>
+          <w:rStyle w:val="OperatorTok"/>
+        </w:rPr>
+        <w:t xml:space="preserve">$</w:t>
+      </w:r>
+      <w:r>
+        <w:rPr>
+          <w:rStyle w:val="NormalTok"/>
+        </w:rPr>
+        <w:t xml:space="preserve">category[i] &lt;-</w:t>
+      </w:r>
+      <w:r>
+        <w:rPr>
+          <w:rStyle w:val="StringTok"/>
+        </w:rPr>
+        <w:t xml:space="preserve"> "High"</w:t>
+      </w:r>
+      <w:r>
+        <w:br w:type="textWrapping"/>
+      </w:r>
+      <w:r>
+        <w:rPr>
+          <w:rStyle w:val="NormalTok"/>
+        </w:rPr>
+        <w:t xml:space="preserve">    }</w:t>
+      </w:r>
+      <w:r>
+        <w:br w:type="textWrapping"/>
+      </w:r>
+      <w:r>
+        <w:rPr>
+          <w:rStyle w:val="NormalTok"/>
+        </w:rPr>
+        <w:t xml:space="preserve">}</w:t>
+      </w:r>
+      <w:r>
+        <w:br w:type="textWrapping"/>
+      </w:r>
+      <w:r>
+        <w:br w:type="textWrapping"/>
+      </w:r>
+      <w:r>
+        <w:rPr>
+          <w:rStyle w:val="NormalTok"/>
+        </w:rPr>
+        <w:t xml:space="preserve">low_risk_loans &lt;-</w:t>
+      </w:r>
+      <w:r>
+        <w:rPr>
+          <w:rStyle w:val="StringTok"/>
+        </w:rPr>
+        <w:t xml:space="preserve"> </w:t>
+      </w:r>
+      <w:r>
+        <w:rPr>
+          <w:rStyle w:val="NormalTok"/>
+        </w:rPr>
+        <w:t xml:space="preserve">ds_lc_kmean </w:t>
+      </w:r>
+      <w:r>
+        <w:rPr>
+          <w:rStyle w:val="OperatorTok"/>
+        </w:rPr>
+        <w:t xml:space="preserve">%&gt;%</w:t>
+      </w:r>
+      <w:r>
+        <w:br w:type="textWrapping"/>
+      </w:r>
+      <w:r>
+        <w:rPr>
+          <w:rStyle w:val="StringTok"/>
+        </w:rPr>
+        <w:t xml:space="preserve">  </w:t>
+      </w:r>
+      <w:r>
+        <w:rPr>
+          <w:rStyle w:val="KeywordTok"/>
+        </w:rPr>
+        <w:t xml:space="preserve">filter</w:t>
+      </w:r>
+      <w:r>
+        <w:rPr>
+          <w:rStyle w:val="NormalTok"/>
+        </w:rPr>
+        <w:t xml:space="preserve">(category </w:t>
+      </w:r>
+      <w:r>
+        <w:rPr>
+          <w:rStyle w:val="OperatorTok"/>
+        </w:rPr>
+        <w:t xml:space="preserve">==</w:t>
+      </w:r>
+      <w:r>
+        <w:rPr>
+          <w:rStyle w:val="StringTok"/>
+        </w:rPr>
+        <w:t xml:space="preserve"> "Low"</w:t>
+      </w:r>
+      <w:r>
+        <w:rPr>
+          <w:rStyle w:val="NormalTok"/>
+        </w:rPr>
+        <w:t xml:space="preserve">)</w:t>
+      </w:r>
+      <w:r>
+        <w:br w:type="textWrapping"/>
+      </w:r>
+      <w:r>
+        <w:br w:type="textWrapping"/>
+      </w:r>
+      <w:r>
+        <w:rPr>
+          <w:rStyle w:val="NormalTok"/>
+        </w:rPr>
+        <w:t xml:space="preserve">medium_risk_loans &lt;-</w:t>
+      </w:r>
+      <w:r>
+        <w:rPr>
+          <w:rStyle w:val="StringTok"/>
+        </w:rPr>
+        <w:t xml:space="preserve"> </w:t>
+      </w:r>
+      <w:r>
+        <w:rPr>
+          <w:rStyle w:val="NormalTok"/>
+        </w:rPr>
+        <w:t xml:space="preserve">ds_lc_kmean </w:t>
+      </w:r>
+      <w:r>
+        <w:rPr>
+          <w:rStyle w:val="OperatorTok"/>
+        </w:rPr>
+        <w:t xml:space="preserve">%&gt;%</w:t>
+      </w:r>
+      <w:r>
+        <w:br w:type="textWrapping"/>
+      </w:r>
+      <w:r>
+        <w:rPr>
+          <w:rStyle w:val="StringTok"/>
+        </w:rPr>
+        <w:t xml:space="preserve">  </w:t>
+      </w:r>
+      <w:r>
+        <w:rPr>
+          <w:rStyle w:val="KeywordTok"/>
+        </w:rPr>
+        <w:t xml:space="preserve">filter</w:t>
+      </w:r>
+      <w:r>
+        <w:rPr>
+          <w:rStyle w:val="NormalTok"/>
+        </w:rPr>
+        <w:t xml:space="preserve">(category </w:t>
+      </w:r>
+      <w:r>
+        <w:rPr>
+          <w:rStyle w:val="OperatorTok"/>
+        </w:rPr>
+        <w:t xml:space="preserve">==</w:t>
+      </w:r>
+      <w:r>
+        <w:rPr>
+          <w:rStyle w:val="StringTok"/>
+        </w:rPr>
+        <w:t xml:space="preserve"> "Medium"</w:t>
+      </w:r>
+      <w:r>
+        <w:rPr>
+          <w:rStyle w:val="NormalTok"/>
+        </w:rPr>
+        <w:t xml:space="preserve">)</w:t>
+      </w:r>
+      <w:r>
+        <w:br w:type="textWrapping"/>
+      </w:r>
+      <w:r>
+        <w:br w:type="textWrapping"/>
+      </w:r>
+      <w:r>
+        <w:rPr>
+          <w:rStyle w:val="NormalTok"/>
+        </w:rPr>
+        <w:t xml:space="preserve">high_risk_loans &lt;-</w:t>
+      </w:r>
+      <w:r>
+        <w:rPr>
+          <w:rStyle w:val="StringTok"/>
+        </w:rPr>
+        <w:t xml:space="preserve"> </w:t>
+      </w:r>
+      <w:r>
+        <w:rPr>
+          <w:rStyle w:val="NormalTok"/>
+        </w:rPr>
+        <w:t xml:space="preserve">ds_lc_kmean </w:t>
+      </w:r>
+      <w:r>
+        <w:rPr>
+          <w:rStyle w:val="OperatorTok"/>
+        </w:rPr>
+        <w:t xml:space="preserve">%&gt;%</w:t>
+      </w:r>
+      <w:r>
+        <w:br w:type="textWrapping"/>
+      </w:r>
+      <w:r>
+        <w:rPr>
+          <w:rStyle w:val="StringTok"/>
+        </w:rPr>
+        <w:t xml:space="preserve">  </w:t>
+      </w:r>
+      <w:r>
+        <w:rPr>
+          <w:rStyle w:val="KeywordTok"/>
+        </w:rPr>
+        <w:t xml:space="preserve">filter</w:t>
+      </w:r>
+      <w:r>
+        <w:rPr>
+          <w:rStyle w:val="NormalTok"/>
+        </w:rPr>
+        <w:t xml:space="preserve">(category </w:t>
+      </w:r>
+      <w:r>
+        <w:rPr>
+          <w:rStyle w:val="OperatorTok"/>
+        </w:rPr>
+        <w:t xml:space="preserve">==</w:t>
+      </w:r>
+      <w:r>
+        <w:rPr>
+          <w:rStyle w:val="StringTok"/>
+        </w:rPr>
+        <w:t xml:space="preserve"> "High"</w:t>
+      </w:r>
+      <w:r>
+        <w:rPr>
+          <w:rStyle w:val="NormalTok"/>
+        </w:rPr>
+        <w:t xml:space="preserve">)</w:t>
+      </w:r>
+    </w:p>
+    <w:p>
+      <w:pPr>
+        <w:pStyle w:val="SourceCode"/>
+      </w:pPr>
+      <w:r>
+        <w:rPr>
+          <w:rStyle w:val="KeywordTok"/>
+        </w:rPr>
+        <w:t xml:space="preserve">mean</w:t>
+      </w:r>
+      <w:r>
+        <w:rPr>
+          <w:rStyle w:val="NormalTok"/>
+        </w:rPr>
+        <w:t xml:space="preserve">(low_risk_loans</w:t>
+      </w:r>
+      <w:r>
+        <w:rPr>
+          <w:rStyle w:val="OperatorTok"/>
+        </w:rPr>
+        <w:t xml:space="preserve">$</w:t>
+      </w:r>
+      <w:r>
+        <w:rPr>
+          <w:rStyle w:val="NormalTok"/>
+        </w:rPr>
+        <w:t xml:space="preserve">int_rate)</w:t>
+      </w:r>
+    </w:p>
+    <w:p>
+      <w:pPr>
+        <w:pStyle w:val="SourceCode"/>
+      </w:pPr>
+      <w:r>
+        <w:rPr>
+          <w:rStyle w:val="VerbatimChar"/>
+        </w:rPr>
+        <w:t xml:space="preserve">## [1] 14.04878</w:t>
+      </w:r>
+    </w:p>
+    <w:p>
+      <w:pPr>
+        <w:pStyle w:val="SourceCode"/>
+      </w:pPr>
+      <w:r>
+        <w:rPr>
+          <w:rStyle w:val="KeywordTok"/>
+        </w:rPr>
+        <w:t xml:space="preserve">mean</w:t>
+      </w:r>
+      <w:r>
+        <w:rPr>
+          <w:rStyle w:val="NormalTok"/>
+        </w:rPr>
+        <w:t xml:space="preserve">(medium_risk_loans</w:t>
+      </w:r>
+      <w:r>
+        <w:rPr>
+          <w:rStyle w:val="OperatorTok"/>
+        </w:rPr>
+        <w:t xml:space="preserve">$</w:t>
+      </w:r>
+      <w:r>
+        <w:rPr>
+          <w:rStyle w:val="NormalTok"/>
+        </w:rPr>
+        <w:t xml:space="preserve">int_rate)</w:t>
+      </w:r>
+    </w:p>
+    <w:p>
+      <w:pPr>
+        <w:pStyle w:val="SourceCode"/>
+      </w:pPr>
+      <w:r>
+        <w:rPr>
+          <w:rStyle w:val="VerbatimChar"/>
+        </w:rPr>
+        <w:t xml:space="preserve">## [1] 12.37679</w:t>
+      </w:r>
+    </w:p>
+    <w:p>
+      <w:pPr>
+        <w:pStyle w:val="SourceCode"/>
+      </w:pPr>
+      <w:r>
+        <w:rPr>
+          <w:rStyle w:val="KeywordTok"/>
+        </w:rPr>
+        <w:t xml:space="preserve">mean</w:t>
+      </w:r>
+      <w:r>
+        <w:rPr>
+          <w:rStyle w:val="NormalTok"/>
+        </w:rPr>
+        <w:t xml:space="preserve">(high_risk_loans</w:t>
+      </w:r>
+      <w:r>
+        <w:rPr>
+          <w:rStyle w:val="OperatorTok"/>
+        </w:rPr>
+        <w:t xml:space="preserve">$</w:t>
+      </w:r>
+      <w:r>
+        <w:rPr>
+          <w:rStyle w:val="NormalTok"/>
+        </w:rPr>
+        <w:t xml:space="preserve">int_rate)</w:t>
+      </w:r>
+    </w:p>
+    <w:p>
+      <w:pPr>
+        <w:pStyle w:val="SourceCode"/>
+      </w:pPr>
+      <w:r>
+        <w:rPr>
+          <w:rStyle w:val="VerbatimChar"/>
+        </w:rPr>
+        <w:t xml:space="preserve">## [1] 12.16153</w:t>
+      </w:r>
+    </w:p>
+    <w:p>
+      <w:pPr>
+        <w:pStyle w:val="SourceCode"/>
+      </w:pPr>
+      <w:r>
+        <w:rPr>
+          <w:rStyle w:val="KeywordTok"/>
+        </w:rPr>
+        <w:t xml:space="preserve">mean</w:t>
+      </w:r>
+      <w:r>
+        <w:rPr>
+          <w:rStyle w:val="NormalTok"/>
+        </w:rPr>
+        <w:t xml:space="preserve">(low_risk_loans</w:t>
+      </w:r>
+      <w:r>
+        <w:rPr>
+          <w:rStyle w:val="OperatorTok"/>
+        </w:rPr>
+        <w:t xml:space="preserve">$</w:t>
+      </w:r>
+      <w:r>
+        <w:rPr>
+          <w:rStyle w:val="NormalTok"/>
+        </w:rPr>
+        <w:t xml:space="preserve">annual_inc)</w:t>
+      </w:r>
+    </w:p>
+    <w:p>
+      <w:pPr>
+        <w:pStyle w:val="SourceCode"/>
+      </w:pPr>
+      <w:r>
+        <w:rPr>
+          <w:rStyle w:val="VerbatimChar"/>
+        </w:rPr>
+        <w:t xml:space="preserve">## [1] 108244</w:t>
+      </w:r>
+    </w:p>
+    <w:p>
+      <w:pPr>
+        <w:pStyle w:val="SourceCode"/>
+      </w:pPr>
+      <w:r>
+        <w:rPr>
+          <w:rStyle w:val="KeywordTok"/>
+        </w:rPr>
+        <w:t xml:space="preserve">mean</w:t>
+      </w:r>
+      <w:r>
+        <w:rPr>
+          <w:rStyle w:val="NormalTok"/>
+        </w:rPr>
+        <w:t xml:space="preserve">(medium_risk_loans</w:t>
+      </w:r>
+      <w:r>
+        <w:rPr>
+          <w:rStyle w:val="OperatorTok"/>
+        </w:rPr>
+        <w:t xml:space="preserve">$</w:t>
+      </w:r>
+      <w:r>
+        <w:rPr>
+          <w:rStyle w:val="NormalTok"/>
+        </w:rPr>
+        <w:t xml:space="preserve">annual_inc)</w:t>
+      </w:r>
+    </w:p>
+    <w:p>
+      <w:pPr>
+        <w:pStyle w:val="SourceCode"/>
+      </w:pPr>
+      <w:r>
+        <w:rPr>
+          <w:rStyle w:val="VerbatimChar"/>
+        </w:rPr>
+        <w:t xml:space="preserve">## [1] 61306.81</w:t>
+      </w:r>
+    </w:p>
+    <w:p>
+      <w:pPr>
+        <w:pStyle w:val="SourceCode"/>
+      </w:pPr>
+      <w:r>
+        <w:rPr>
+          <w:rStyle w:val="KeywordTok"/>
+        </w:rPr>
+        <w:t xml:space="preserve">mean</w:t>
+      </w:r>
+      <w:r>
+        <w:rPr>
+          <w:rStyle w:val="NormalTok"/>
+        </w:rPr>
+        <w:t xml:space="preserve">(high_risk_loans</w:t>
+      </w:r>
+      <w:r>
+        <w:rPr>
+          <w:rStyle w:val="OperatorTok"/>
+        </w:rPr>
+        <w:t xml:space="preserve">$</w:t>
+      </w:r>
+      <w:r>
+        <w:rPr>
+          <w:rStyle w:val="NormalTok"/>
+        </w:rPr>
+        <w:t xml:space="preserve">annual_inc)</w:t>
+      </w:r>
+    </w:p>
+    <w:p>
+      <w:pPr>
+        <w:pStyle w:val="SourceCode"/>
+      </w:pPr>
+      <w:r>
+        <w:rPr>
+          <w:rStyle w:val="VerbatimChar"/>
+        </w:rPr>
+        <w:t xml:space="preserve">## [1] 90406.98</w:t>
+      </w:r>
+    </w:p>
+    <w:p>
+      <w:pPr>
+        <w:pStyle w:val="SourceCode"/>
+      </w:pPr>
+      <w:r>
+        <w:rPr>
+          <w:rStyle w:val="KeywordTok"/>
+        </w:rPr>
+        <w:t xml:space="preserve">mean</w:t>
+      </w:r>
+      <w:r>
+        <w:rPr>
+          <w:rStyle w:val="NormalTok"/>
+        </w:rPr>
+        <w:t xml:space="preserve">(low_risk_loans</w:t>
+      </w:r>
+      <w:r>
+        <w:rPr>
+          <w:rStyle w:val="OperatorTok"/>
+        </w:rPr>
+        <w:t xml:space="preserve">$</w:t>
+      </w:r>
+      <w:r>
+        <w:rPr>
+          <w:rStyle w:val="NormalTok"/>
+        </w:rPr>
+        <w:t xml:space="preserve">dti)</w:t>
+      </w:r>
+    </w:p>
+    <w:p>
+      <w:pPr>
+        <w:pStyle w:val="SourceCode"/>
+      </w:pPr>
+      <w:r>
+        <w:rPr>
+          <w:rStyle w:val="VerbatimChar"/>
+        </w:rPr>
+        <w:t xml:space="preserve">## [1] 21.15592</w:t>
+      </w:r>
+    </w:p>
+    <w:p>
+      <w:pPr>
+        <w:pStyle w:val="SourceCode"/>
+      </w:pPr>
+      <w:r>
+        <w:rPr>
+          <w:rStyle w:val="KeywordTok"/>
+        </w:rPr>
+        <w:t xml:space="preserve">mean</w:t>
+      </w:r>
+      <w:r>
+        <w:rPr>
+          <w:rStyle w:val="NormalTok"/>
+        </w:rPr>
+        <w:t xml:space="preserve">(medium_risk_loans</w:t>
+      </w:r>
+      <w:r>
+        <w:rPr>
+          <w:rStyle w:val="OperatorTok"/>
+        </w:rPr>
+        <w:t xml:space="preserve">$</w:t>
+      </w:r>
+      <w:r>
+        <w:rPr>
+          <w:rStyle w:val="NormalTok"/>
+        </w:rPr>
+        <w:t xml:space="preserve">dti)</w:t>
+      </w:r>
+    </w:p>
+    <w:p>
+      <w:pPr>
+        <w:pStyle w:val="SourceCode"/>
+      </w:pPr>
+      <w:r>
+        <w:rPr>
+          <w:rStyle w:val="VerbatimChar"/>
+        </w:rPr>
+        <w:t xml:space="preserve">## [1] 17.23179</w:t>
+      </w:r>
+    </w:p>
+    <w:p>
+      <w:pPr>
+        <w:pStyle w:val="SourceCode"/>
+      </w:pPr>
+      <w:r>
+        <w:rPr>
+          <w:rStyle w:val="KeywordTok"/>
+        </w:rPr>
+        <w:t xml:space="preserve">mean</w:t>
+      </w:r>
+      <w:r>
+        <w:rPr>
+          <w:rStyle w:val="NormalTok"/>
+        </w:rPr>
+        <w:t xml:space="preserve">(high_risk_loans</w:t>
+      </w:r>
+      <w:r>
+        <w:rPr>
+          <w:rStyle w:val="OperatorTok"/>
+        </w:rPr>
+        <w:t xml:space="preserve">$</w:t>
+      </w:r>
+      <w:r>
+        <w:rPr>
+          <w:rStyle w:val="NormalTok"/>
+        </w:rPr>
+        <w:t xml:space="preserve">dti)</w:t>
+      </w:r>
+    </w:p>
+    <w:p>
+      <w:pPr>
+        <w:pStyle w:val="SourceCode"/>
+      </w:pPr>
+      <w:r>
+        <w:rPr>
+          <w:rStyle w:val="VerbatimChar"/>
+        </w:rPr>
+        <w:t xml:space="preserve">## [1] 26.47302</w:t>
+      </w:r>
+    </w:p>
+    <w:p>
+      <w:pPr>
+        <w:pStyle w:val="SourceCode"/>
+      </w:pPr>
+      <w:r>
+        <w:rPr>
+          <w:rStyle w:val="KeywordTok"/>
+        </w:rPr>
+        <w:t xml:space="preserve">mean</w:t>
+      </w:r>
+      <w:r>
+        <w:rPr>
+          <w:rStyle w:val="NormalTok"/>
+        </w:rPr>
+        <w:t xml:space="preserve">(low_risk_loans</w:t>
+      </w:r>
+      <w:r>
+        <w:rPr>
+          <w:rStyle w:val="OperatorTok"/>
+        </w:rPr>
+        <w:t xml:space="preserve">$</w:t>
+      </w:r>
+      <w:r>
+        <w:rPr>
+          <w:rStyle w:val="NormalTok"/>
+        </w:rPr>
+        <w:t xml:space="preserve">fico_range_high)</w:t>
+      </w:r>
+    </w:p>
+    <w:p>
+      <w:pPr>
+        <w:pStyle w:val="SourceCode"/>
+      </w:pPr>
+      <w:r>
+        <w:rPr>
+          <w:rStyle w:val="VerbatimChar"/>
+        </w:rPr>
+        <w:t xml:space="preserve">## [1] 712.7185</w:t>
+      </w:r>
+    </w:p>
+    <w:p>
+      <w:pPr>
+        <w:pStyle w:val="SourceCode"/>
+      </w:pPr>
+      <w:r>
+        <w:rPr>
+          <w:rStyle w:val="KeywordTok"/>
+        </w:rPr>
+        <w:t xml:space="preserve">mean</w:t>
+      </w:r>
+      <w:r>
+        <w:rPr>
+          <w:rStyle w:val="NormalTok"/>
+        </w:rPr>
+        <w:t xml:space="preserve">(medium_risk_loans</w:t>
+      </w:r>
+      <w:r>
+        <w:rPr>
+          <w:rStyle w:val="OperatorTok"/>
+        </w:rPr>
+        <w:t xml:space="preserve">$</w:t>
+      </w:r>
+      <w:r>
+        <w:rPr>
+          <w:rStyle w:val="NormalTok"/>
+        </w:rPr>
+        <w:t xml:space="preserve">fico_range_high)</w:t>
+      </w:r>
+    </w:p>
+    <w:p>
+      <w:pPr>
+        <w:pStyle w:val="SourceCode"/>
+      </w:pPr>
+      <w:r>
+        <w:rPr>
+          <w:rStyle w:val="VerbatimChar"/>
+        </w:rPr>
+        <w:t xml:space="preserve">## [1] 709.4767</w:t>
+      </w:r>
+    </w:p>
+    <w:p>
+      <w:pPr>
+        <w:pStyle w:val="SourceCode"/>
+      </w:pPr>
+      <w:r>
+        <w:rPr>
+          <w:rStyle w:val="KeywordTok"/>
+        </w:rPr>
+        <w:t xml:space="preserve">mean</w:t>
+      </w:r>
+      <w:r>
+        <w:rPr>
+          <w:rStyle w:val="NormalTok"/>
+        </w:rPr>
+        <w:t xml:space="preserve">(high_risk_loans</w:t>
+      </w:r>
+      <w:r>
+        <w:rPr>
+          <w:rStyle w:val="OperatorTok"/>
+        </w:rPr>
+        <w:t xml:space="preserve">$</w:t>
+      </w:r>
+      <w:r>
+        <w:rPr>
+          <w:rStyle w:val="NormalTok"/>
+        </w:rPr>
+        <w:t xml:space="preserve">fico_range_high)</w:t>
+      </w:r>
+    </w:p>
+    <w:p>
+      <w:pPr>
+        <w:pStyle w:val="SourceCode"/>
+      </w:pPr>
+      <w:r>
+        <w:rPr>
+          <w:rStyle w:val="VerbatimChar"/>
+        </w:rPr>
+        <w:t xml:space="preserve">## [1] 714.8266</w:t>
+      </w:r>
+    </w:p>
+    <w:p>
+      <w:pPr>
+        <w:pStyle w:val="SourceCode"/>
+      </w:pPr>
+      <w:r>
+        <w:rPr>
+          <w:rStyle w:val="KeywordTok"/>
+        </w:rPr>
+        <w:t xml:space="preserve">mean</w:t>
+      </w:r>
+      <w:r>
+        <w:rPr>
+          <w:rStyle w:val="NormalTok"/>
+        </w:rPr>
+        <w:t xml:space="preserve">(low_risk_loans</w:t>
+      </w:r>
+      <w:r>
+        <w:rPr>
+          <w:rStyle w:val="OperatorTok"/>
+        </w:rPr>
+        <w:t xml:space="preserve">$</w:t>
+      </w:r>
+      <w:r>
+        <w:rPr>
+          <w:rStyle w:val="NormalTok"/>
+        </w:rPr>
+        <w:t xml:space="preserve">inq_last_6mths)</w:t>
+      </w:r>
+    </w:p>
+    <w:p>
+      <w:pPr>
+        <w:pStyle w:val="SourceCode"/>
+      </w:pPr>
+      <w:r>
+        <w:rPr>
+          <w:rStyle w:val="VerbatimChar"/>
+        </w:rPr>
+        <w:t xml:space="preserve">## [1] 0.3991597</w:t>
+      </w:r>
+    </w:p>
+    <w:p>
+      <w:pPr>
+        <w:pStyle w:val="SourceCode"/>
+      </w:pPr>
+      <w:r>
+        <w:rPr>
+          <w:rStyle w:val="KeywordTok"/>
+        </w:rPr>
+        <w:t xml:space="preserve">mean</w:t>
+      </w:r>
+      <w:r>
+        <w:rPr>
+          <w:rStyle w:val="NormalTok"/>
+        </w:rPr>
+        <w:t xml:space="preserve">(medium_risk_loans</w:t>
+      </w:r>
+      <w:r>
+        <w:rPr>
+          <w:rStyle w:val="OperatorTok"/>
+        </w:rPr>
+        <w:t xml:space="preserve">$</w:t>
+      </w:r>
+      <w:r>
+        <w:rPr>
+          <w:rStyle w:val="NormalTok"/>
+        </w:rPr>
+        <w:t xml:space="preserve">inq_last_6mths)</w:t>
+      </w:r>
+    </w:p>
+    <w:p>
+      <w:pPr>
+        <w:pStyle w:val="SourceCode"/>
+      </w:pPr>
+      <w:r>
+        <w:rPr>
+          <w:rStyle w:val="VerbatimChar"/>
+        </w:rPr>
+        <w:t xml:space="preserve">## [1] 0.381323</w:t>
+      </w:r>
+    </w:p>
+    <w:p>
+      <w:pPr>
+        <w:pStyle w:val="SourceCode"/>
+      </w:pPr>
+      <w:r>
+        <w:rPr>
+          <w:rStyle w:val="KeywordTok"/>
+        </w:rPr>
+        <w:t xml:space="preserve">mean</w:t>
+      </w:r>
+      <w:r>
+        <w:rPr>
+          <w:rStyle w:val="NormalTok"/>
+        </w:rPr>
+        <w:t xml:space="preserve">(high_risk_loans</w:t>
+      </w:r>
+      <w:r>
+        <w:rPr>
+          <w:rStyle w:val="OperatorTok"/>
+        </w:rPr>
+        <w:t xml:space="preserve">$</w:t>
+      </w:r>
+      <w:r>
+        <w:rPr>
+          <w:rStyle w:val="NormalTok"/>
+        </w:rPr>
+        <w:t xml:space="preserve">inq_last_6mths)</w:t>
+      </w:r>
+    </w:p>
+    <w:p>
+      <w:pPr>
+        <w:pStyle w:val="SourceCode"/>
+      </w:pPr>
+      <w:r>
+        <w:rPr>
+          <w:rStyle w:val="VerbatimChar"/>
+        </w:rPr>
+        <w:t xml:space="preserve">## [1] 0.6895161</w:t>
+      </w:r>
+    </w:p>
+    <w:p>
+      <w:pPr>
+        <w:pStyle w:val="SourceCode"/>
+      </w:pPr>
+      <w:r>
+        <w:rPr>
+          <w:rStyle w:val="KeywordTok"/>
+        </w:rPr>
+        <w:t xml:space="preserve">mean</w:t>
+      </w:r>
+      <w:r>
+        <w:rPr>
+          <w:rStyle w:val="NormalTok"/>
+        </w:rPr>
+        <w:t xml:space="preserve">(low_risk_loans</w:t>
+      </w:r>
+      <w:r>
+        <w:rPr>
+          <w:rStyle w:val="OperatorTok"/>
+        </w:rPr>
+        <w:t xml:space="preserve">$</w:t>
+      </w:r>
+      <w:r>
+        <w:rPr>
+          <w:rStyle w:val="NormalTok"/>
+        </w:rPr>
+        <w:t xml:space="preserve">delinq_2yrs)</w:t>
+      </w:r>
+    </w:p>
+    <w:p>
+      <w:pPr>
+        <w:pStyle w:val="SourceCode"/>
+      </w:pPr>
+      <w:r>
+        <w:rPr>
+          <w:rStyle w:val="VerbatimChar"/>
+        </w:rPr>
+        <w:t xml:space="preserve">## [1] 0.1806723</w:t>
+      </w:r>
+    </w:p>
+    <w:p>
+      <w:pPr>
+        <w:pStyle w:val="SourceCode"/>
+      </w:pPr>
+      <w:r>
+        <w:rPr>
+          <w:rStyle w:val="KeywordTok"/>
+        </w:rPr>
+        <w:t xml:space="preserve">mean</w:t>
+      </w:r>
+      <w:r>
+        <w:rPr>
+          <w:rStyle w:val="NormalTok"/>
+        </w:rPr>
+        <w:t xml:space="preserve">(medium_risk_loans</w:t>
+      </w:r>
+      <w:r>
+        <w:rPr>
+          <w:rStyle w:val="OperatorTok"/>
+        </w:rPr>
+        <w:t xml:space="preserve">$</w:t>
+      </w:r>
+      <w:r>
+        <w:rPr>
+          <w:rStyle w:val="NormalTok"/>
+        </w:rPr>
+        <w:t xml:space="preserve">delinq_2yrs)</w:t>
+      </w:r>
+    </w:p>
+    <w:p>
+      <w:pPr>
+        <w:pStyle w:val="SourceCode"/>
+      </w:pPr>
+      <w:r>
+        <w:rPr>
+          <w:rStyle w:val="VerbatimChar"/>
+        </w:rPr>
+        <w:t xml:space="preserve">## [1] 0.2081712</w:t>
+      </w:r>
+    </w:p>
+    <w:p>
+      <w:pPr>
+        <w:pStyle w:val="SourceCode"/>
+      </w:pPr>
+      <w:r>
+        <w:rPr>
+          <w:rStyle w:val="KeywordTok"/>
+        </w:rPr>
+        <w:t xml:space="preserve">mean</w:t>
+      </w:r>
+      <w:r>
+        <w:rPr>
+          <w:rStyle w:val="NormalTok"/>
+        </w:rPr>
+        <w:t xml:space="preserve">(high_risk_loans</w:t>
+      </w:r>
+      <w:r>
+        <w:rPr>
+          <w:rStyle w:val="OperatorTok"/>
+        </w:rPr>
+        <w:t xml:space="preserve">$</w:t>
+      </w:r>
+      <w:r>
+        <w:rPr>
+          <w:rStyle w:val="NormalTok"/>
+        </w:rPr>
+        <w:t xml:space="preserve">delinq_2yrs)</w:t>
+      </w:r>
+    </w:p>
+    <w:p>
+      <w:pPr>
+        <w:pStyle w:val="SourceCode"/>
+      </w:pPr>
+      <w:r>
+        <w:rPr>
+          <w:rStyle w:val="VerbatimChar"/>
+        </w:rPr>
+        <w:t xml:space="preserve">## [1] 0.141129</w:t>
       </w:r>
     </w:p>
     <w:sectPr/>

</xml_diff>